<commit_message>
corrected typos in preprint
</commit_message>
<xml_diff>
--- a/manuscript/preprint/Hussey & Hughes - hidden invalidity.docx
+++ b/manuscript/preprint/Hussey & Hughes - hidden invalidity.docx
@@ -508,7 +508,15 @@
     </w:p>
     <w:p>
       <w:r>
-        <w:t xml:space="preserve">Confidence in the replicability and reproducibility of research findings is a foundational pillar upon which theory, application, and progress reside. However, this pillar has recently been shaken. Large-scale efforts to document the replicability of research in psychological science have led many of its core findings to be called into question (Open Science Collaboration, 2015). These discipline-wide efforts have unleashed a tidal wave of new discussion and reflection on those modal practices that have contributed to the so-called replication crisis (LeBel &amp; Peters, 2011; Simmons, Nelson, &amp; Simonsohn, 2011). Numerous research and analytic practices, such as overreliance on and misuse of null-hypothesis significance testing, have been questioned, and the need for increased transparency, data sharing, preregistration, and direct replication has been highlighted and encouraged (Asendorpf et al., 2013; Munafò et al., 2017). Despite these laudable developments, Flake, Pek, and Hehman (2017) noted </w:t>
+        <w:t xml:space="preserve">Confidence in the replicability and reproducibility of research findings is a foundational pillar upon which theory, application, and progress reside. However, this pillar has recently been shaken. Large-scale efforts to document the replicability of research in psychological science have led many of its core findings to be called into question (Open Science Collaboration, 2015). These discipline-wide efforts have unleashed a tidal wave of new discussion and reflection on those modal practices that have contributed to the so-called replication crisis (LeBel &amp; Peters, 2011; Simmons, Nelson, &amp; Simonsohn, 2011). Numerous research and analytic practices, such as overreliance on and misuse of null-hypothesis significance testing, have been questioned, and the need for increased transparency, data sharing, preregistration, and direct replication has been highlighted and encouraged (Asendorpf et al., 2013; Munafò et al., 2017). Despite these laudable developments, Flake, </w:t>
+      </w:r>
+      <w:proofErr w:type="spellStart"/>
+      <w:r>
+        <w:t>Pek</w:t>
+      </w:r>
+      <w:proofErr w:type="spellEnd"/>
+      <w:r>
+        <w:t xml:space="preserve">, and Hehman (2017) noted </w:t>
       </w:r>
       <w:r>
         <w:t>that the topic of measurement has received far less attention. This is surprising given that measurement plays a key role in replicability and ultimately calibrates the confidence researchers can have in their findings: If a measure is invalid, then theoretical conclusions derived from it are questionable.</w:t>
@@ -525,11 +533,59 @@
         <w:footnoteReference w:id="1"/>
       </w:r>
       <w:r>
-        <w:t xml:space="preserve"> Designing valid measures of latent constructs requires that the measures themselves be subject to an ongoing process known as construct validation (Loevinger, 1957). Although psychological measures most commonly take the form of self-report scales, they can also take a variety of other forms, as in the case of reaction time–based implicit measures (for discussion of the </w:t>
+        <w:t xml:space="preserve"> Designing valid measures of latent constructs requires that the measures themselves be subject to an ongoing process known as construct validation (</w:t>
+      </w:r>
+      <w:proofErr w:type="spellStart"/>
+      <w:r>
+        <w:t>Loevinger</w:t>
+      </w:r>
+      <w:proofErr w:type="spellEnd"/>
+      <w:r>
+        <w:t xml:space="preserve">, 1957). Although psychological measures most commonly take the form of self-report scales, they can also take a variety of other forms, as in the case of reaction time–based implicit measures (for discussion of the </w:t>
       </w:r>
       <w:r>
         <w:lastRenderedPageBreak/>
-        <w:t>assessment of the validity of implicit measures specifically, see De Schryver, Hughes, De Houwer, &amp; Rosseel, 2018; for further information on construct validation, see Borsboom, Mellenbergh, &amp; van Heerden, 2004; Cronbach &amp; Meehl, 1955). As Flake et al. (2017) explained, construct validation “is the process of integrating evidence to support the meaning of a number which is assumed to represent a psychological construct” (p. 2; see Cronbach &amp; Meehl, 1955) and consists of three sequential phases (for a more detailed treatment, see Loevinger, 1957). The first, the substantive phase, involves identifying and defining a construct (via literature review and conceptualization of the construct), determining how it will be assessed (via item development and selection), and ensuring that the resulting scale content is both relevant and representative. In the second phase, the structural) phase, a theory about the construct’s structure is developed. Quantitative analyses (e.g., item and factor analyses; assessments of consistency, stability, and measurement invariance) are used to determine the psychometric properties of the measure. The third phase, the external phase, involves examining if the measure appropriately represents the construct via checks for convergent and discriminant validity with other measures, predictive or criterion checks using known outcomes, or comparisons of known groups (for a more detailed overview, see American Educational Research Association, American Psychological Association, &amp; National Council on Measurement in Education, 2014; Cronbach &amp; Meehl, 1955; Loevinger, 1957).</w:t>
+        <w:t xml:space="preserve">assessment of the validity of implicit measures specifically, see De Schryver, Hughes, De Houwer, &amp; Rosseel, 2018; for further information on construct validation, see Borsboom, Mellenbergh, &amp; van Heerden, 2004; Cronbach &amp; </w:t>
+      </w:r>
+      <w:proofErr w:type="spellStart"/>
+      <w:r>
+        <w:t>Meehl</w:t>
+      </w:r>
+      <w:proofErr w:type="spellEnd"/>
+      <w:r>
+        <w:t xml:space="preserve">, 1955). As Flake et al. (2017) explained, construct validation “is the process of integrating evidence to support the meaning of a number which is assumed to represent a psychological construct” (p. 2; see Cronbach &amp; </w:t>
+      </w:r>
+      <w:proofErr w:type="spellStart"/>
+      <w:r>
+        <w:t>Meehl</w:t>
+      </w:r>
+      <w:proofErr w:type="spellEnd"/>
+      <w:r>
+        <w:t xml:space="preserve">, 1955) and consists of three sequential phases (for a more detailed treatment, see </w:t>
+      </w:r>
+      <w:proofErr w:type="spellStart"/>
+      <w:r>
+        <w:t>Loevinger</w:t>
+      </w:r>
+      <w:proofErr w:type="spellEnd"/>
+      <w:r>
+        <w:t xml:space="preserve">, 1957). The first, the substantive phase, involves identifying and defining a construct (via literature review and conceptualization of the construct), determining how it will be assessed (via item development and selection), and ensuring that the resulting scale content is both relevant and representative. In the second phase, the structural) phase, a theory about the construct’s structure is developed. Quantitative analyses (e.g., item and factor analyses; assessments of consistency, stability, and measurement invariance) are used to determine the psychometric properties of the measure. The third phase, the external phase, involves examining if the measure appropriately represents the construct via checks for convergent and discriminant validity with other measures, predictive or criterion checks using known outcomes, or comparisons of known groups (for a more detailed overview, see American Educational Research Association, American Psychological Association, &amp; National Council on Measurement in Education, 2014; Cronbach &amp; </w:t>
+      </w:r>
+      <w:proofErr w:type="spellStart"/>
+      <w:r>
+        <w:t>Meehl</w:t>
+      </w:r>
+      <w:proofErr w:type="spellEnd"/>
+      <w:r>
+        <w:t xml:space="preserve">, 1955; </w:t>
+      </w:r>
+      <w:proofErr w:type="spellStart"/>
+      <w:r>
+        <w:t>Loevinger</w:t>
+      </w:r>
+      <w:proofErr w:type="spellEnd"/>
+      <w:r>
+        <w:t>, 1957).</w:t>
       </w:r>
     </w:p>
     <w:p>
@@ -640,7 +696,23 @@
         <w:t>h</w:t>
       </w:r>
       <w:r>
-        <w:t>), test-retest reliability (both dependability and stability; Revelle &amp; Condon, 2018), factor structure (CFA), and measurement invariance. Although some of these tests have been applied to some of the scales we examined, this was often done separately, study by study and sample by sample, never comprehensively within and across a range of measures, as in the present study. Fourth, the recent explosion in Internet-based research and renewed reliance on self-report scales within social and personality psychology (Bohannon, 2016; Gosling &amp; Mason, 2015; Sassenberg &amp; Ditrich, 2019) has led to a situation in which many self-report scales are being used in contexts, and with samples, that differ from those in which they were originally validated. If researchers wish to use these measures in online settings, it is imperative that their structural validity be examined in that context to ensure that their psychometric properties are adequate and do not diverge from those observed in traditional (laboratory) settings.</w:t>
+        <w:t xml:space="preserve">), test-retest reliability (both dependability and stability; Revelle &amp; Condon, 2018), factor structure (CFA), and measurement invariance. Although some of these tests have been applied to some of the scales we examined, this was often done separately, study by study and sample by sample, never comprehensively within and across a range of measures, as in the present study. Fourth, the recent explosion in Internet-based research and renewed reliance on self-report scales within social and personality psychology (Bohannon, 2016; Gosling &amp; Mason, 2015; </w:t>
+      </w:r>
+      <w:proofErr w:type="spellStart"/>
+      <w:r>
+        <w:t>Sassenberg</w:t>
+      </w:r>
+      <w:proofErr w:type="spellEnd"/>
+      <w:r>
+        <w:t xml:space="preserve"> &amp; </w:t>
+      </w:r>
+      <w:proofErr w:type="spellStart"/>
+      <w:r>
+        <w:t>Ditrich</w:t>
+      </w:r>
+      <w:proofErr w:type="spellEnd"/>
+      <w:r>
+        <w:t>, 2019) has led to a situation in which many self-report scales are being used in contexts, and with samples, that differ from those in which they were originally validated. If researchers wish to use these measures in online settings, it is imperative that their structural validity be examined in that context to ensure that their psychometric properties are adequate and do not diverge from those observed in traditional (laboratory) settings.</w:t>
       </w:r>
     </w:p>
     <w:p>
@@ -6721,7 +6793,127 @@
     </w:p>
     <w:p>
       <w:r>
-        <w:t>Fifteen individual-differences questionnaires were selected for inclusion in this study on the basis of their availability in the AIID data set. Five of these questionnaires had a particularly large number of items and were subdivided into two parts that were delivered between participants because of time constraints on the Project Implicit site. This resulted in participants being assigned to 1 of 20 different versions of the study materials. The 15 questionnaires and their subdivisions for purposes of the AIID study were as follows: the Balanced Inventory of Desirable Responding (Version 6; Paulhus, 1988; cited in Robinson, Shaver, &amp; Wrightsman, 1991; Impression Management scale vs. Self-Deception Enhancement scale), Bayesian Racism Scale (Uhlmann, Brescoll, &amp; Machery, 2010), Belief in a Just World Scale (General Just World scale only; Dalbert, Lipkus, Sallay, &amp; Goch, 2001), Big Five Inventory (John &amp; Srivastava, 1999; Extraversion, Conscientiousness, and Neuroticism scales vs. Agreeableness and Openness scales), Humanitarianism-Egalitarianism Scale (Katz &amp; Hass, 1988), Intuitions About Controllability and Awareness of Thoughts scales (Nosek, 2012; Self scale vs. Others scale), Need for Cognition Scale (Cacioppo, Petty, &amp; Kao, 1984), Need for Cognitive Closure Scale (Webster &amp; Kruglanski, 1994; Order and Ambiguity scales vs. Predictability, Decisiveness, and Closed-mindedness scales), Personal Need for Structure Scale (Neuberg &amp; Newsom, 1993), Protestant Ethic Scale (Katz &amp; Hass, 1988), Right-Wing Authoritarianism Scale (Altemeyer, 1981), Rosenberg Self-Esteem Scale (Rosenberg, 1965), Self-Monitoring Scale (Snyder, 1987), Social Dominance Orientation scale (Scale 4; Pratto, Sidanius, Stallworth, &amp; Malle, 1994), and Spheres of Control Battery (Paulhus, 1983; Interpersonal Control scale vs. Personal Efficacy scale).</w:t>
+        <w:t xml:space="preserve">Fifteen individual-differences questionnaires were selected for inclusion in this study on the basis of their availability in the AIID data set. Five of these questionnaires had a particularly large number of items and were subdivided into two parts that were delivered between participants because of time constraints on the Project Implicit site. This resulted in participants being assigned to 1 of 20 different versions of the study materials. The 15 questionnaires and their subdivisions for purposes of the AIID study were as follows: the Balanced Inventory of Desirable Responding (Version 6; </w:t>
+      </w:r>
+      <w:proofErr w:type="spellStart"/>
+      <w:r>
+        <w:t>Paulhus</w:t>
+      </w:r>
+      <w:proofErr w:type="spellEnd"/>
+      <w:r>
+        <w:t xml:space="preserve">, 1988; cited in Robinson, Shaver, &amp; </w:t>
+      </w:r>
+      <w:proofErr w:type="spellStart"/>
+      <w:r>
+        <w:t>Wrightsman</w:t>
+      </w:r>
+      <w:proofErr w:type="spellEnd"/>
+      <w:r>
+        <w:t xml:space="preserve">, 1991; Impression Management scale vs. Self-Deception Enhancement scale), Bayesian Racism Scale (Uhlmann, </w:t>
+      </w:r>
+      <w:proofErr w:type="spellStart"/>
+      <w:r>
+        <w:t>Brescoll</w:t>
+      </w:r>
+      <w:proofErr w:type="spellEnd"/>
+      <w:r>
+        <w:t xml:space="preserve">, &amp; </w:t>
+      </w:r>
+      <w:proofErr w:type="spellStart"/>
+      <w:r>
+        <w:t>Machery</w:t>
+      </w:r>
+      <w:proofErr w:type="spellEnd"/>
+      <w:r>
+        <w:t xml:space="preserve">, 2010), Belief in a Just World Scale (General Just World scale only; </w:t>
+      </w:r>
+      <w:proofErr w:type="spellStart"/>
+      <w:r>
+        <w:t>Dalbert</w:t>
+      </w:r>
+      <w:proofErr w:type="spellEnd"/>
+      <w:r>
+        <w:t xml:space="preserve">, </w:t>
+      </w:r>
+      <w:proofErr w:type="spellStart"/>
+      <w:r>
+        <w:t>Lipkus</w:t>
+      </w:r>
+      <w:proofErr w:type="spellEnd"/>
+      <w:r>
+        <w:t xml:space="preserve">, </w:t>
+      </w:r>
+      <w:proofErr w:type="spellStart"/>
+      <w:r>
+        <w:t>Sallay</w:t>
+      </w:r>
+      <w:proofErr w:type="spellEnd"/>
+      <w:r>
+        <w:t xml:space="preserve">, &amp; </w:t>
+      </w:r>
+      <w:proofErr w:type="spellStart"/>
+      <w:r>
+        <w:t>Goch</w:t>
+      </w:r>
+      <w:proofErr w:type="spellEnd"/>
+      <w:r>
+        <w:t xml:space="preserve">, 2001), Big Five Inventory (John &amp; Srivastava, 1999; Extraversion, Conscientiousness, and Neuroticism scales vs. Agreeableness and Openness scales), Humanitarianism-Egalitarianism Scale (Katz &amp; Hass, 1988), Intuitions About Controllability and Awareness of Thoughts scales (Nosek, 2012; Self scale vs. Others scale), Need for Cognition Scale (Cacioppo, Petty, &amp; Kao, 1984), Need for Cognitive Closure Scale (Webster &amp; </w:t>
+      </w:r>
+      <w:proofErr w:type="spellStart"/>
+      <w:r>
+        <w:t>Kruglanski</w:t>
+      </w:r>
+      <w:proofErr w:type="spellEnd"/>
+      <w:r>
+        <w:t>, 1994; Order and Ambiguity scales vs. Predictability, Decisiveness, and Closed-mindedness scales), Personal Need for Structure Scale (</w:t>
+      </w:r>
+      <w:proofErr w:type="spellStart"/>
+      <w:r>
+        <w:t>Neuberg</w:t>
+      </w:r>
+      <w:proofErr w:type="spellEnd"/>
+      <w:r>
+        <w:t xml:space="preserve"> &amp; Newsom, 1993), Protestant Ethic Scale (Katz &amp; Hass, 1988), Right-Wing Authoritarianism Scale (</w:t>
+      </w:r>
+      <w:proofErr w:type="spellStart"/>
+      <w:r>
+        <w:t>Altemeyer</w:t>
+      </w:r>
+      <w:proofErr w:type="spellEnd"/>
+      <w:r>
+        <w:t xml:space="preserve">, 1981), Rosenberg Self-Esteem Scale (Rosenberg, 1965), Self-Monitoring Scale (Snyder, 1987), Social Dominance Orientation scale (Scale 4; </w:t>
+      </w:r>
+      <w:proofErr w:type="spellStart"/>
+      <w:r>
+        <w:t>Pratto</w:t>
+      </w:r>
+      <w:proofErr w:type="spellEnd"/>
+      <w:r>
+        <w:t xml:space="preserve">, </w:t>
+      </w:r>
+      <w:proofErr w:type="spellStart"/>
+      <w:r>
+        <w:t>Sidanius</w:t>
+      </w:r>
+      <w:proofErr w:type="spellEnd"/>
+      <w:r>
+        <w:t xml:space="preserve">, Stallworth, &amp; </w:t>
+      </w:r>
+      <w:proofErr w:type="spellStart"/>
+      <w:r>
+        <w:t>Malle</w:t>
+      </w:r>
+      <w:proofErr w:type="spellEnd"/>
+      <w:r>
+        <w:t>, 1994), and Spheres of Control Battery (</w:t>
+      </w:r>
+      <w:proofErr w:type="spellStart"/>
+      <w:r>
+        <w:t>Paulhus</w:t>
+      </w:r>
+      <w:proofErr w:type="spellEnd"/>
+      <w:r>
+        <w:t>, 1983; Interpersonal Control scale vs. Personal Efficacy scale).</w:t>
       </w:r>
     </w:p>
     <w:p>
@@ -6765,7 +6957,31 @@
         <w:t>SD</w:t>
       </w:r>
       <w:r>
-        <w:t xml:space="preserve"> = 1.4). All scales used the same response format, a Likert scale ranging from 1 (strongly disagree) to 6 (strongly agree). In some cases, the response format differed from the measure’s original format, and when significant modifications were made (i.e., change from a dichotomous to a Likert response format), they were carried out in accordance with recommendations in the literature (Dalbert et al., 2001; Stöber, Dette, &amp; Musch, 2002). The wording of a minority of items in several measures was adjusted to make them more appropriate for a general rather than student sample (see the supplementary materials at https://osf.io/2zx64/).</w:t>
+        <w:t xml:space="preserve"> = 1.4). All scales used the same response format, a Likert scale ranging from 1 (strongly disagree) to 6 (strongly agree). In some cases, the response format differed from the measure’s original format, and when significant modifications were made (i.e., change from a dichotomous to a Likert response format), they were carried out in accordance with recommendations in the literature (</w:t>
+      </w:r>
+      <w:proofErr w:type="spellStart"/>
+      <w:r>
+        <w:t>Dalbert</w:t>
+      </w:r>
+      <w:proofErr w:type="spellEnd"/>
+      <w:r>
+        <w:t xml:space="preserve"> et al., 2001; </w:t>
+      </w:r>
+      <w:proofErr w:type="spellStart"/>
+      <w:r>
+        <w:t>Stöber</w:t>
+      </w:r>
+      <w:proofErr w:type="spellEnd"/>
+      <w:r>
+        <w:t xml:space="preserve">, </w:t>
+      </w:r>
+      <w:proofErr w:type="spellStart"/>
+      <w:r>
+        <w:t>Dette</w:t>
+      </w:r>
+      <w:proofErr w:type="spellEnd"/>
+      <w:r>
+        <w:t>, &amp; Musch, 2002). The wording of a minority of items in several measures was adjusted to make them more appropriate for a general rather than student sample (see the supplementary materials at https://osf.io/2zx64/).</w:t>
       </w:r>
     </w:p>
     <w:p>
@@ -6820,28 +7036,56 @@
       <w:r>
         <w:t xml:space="preserve">For each scale, we calculated both distributional information and multiple metrics of structural validity (see Tables 2–5), following the recommendations of Flake et al. (2017) and Revelle and Condon (2018). Distributional information (mean, standard deviation, skewness, and kurtosis) was calculated from each scale’s sum scores. All analyses were implemented using the R packages lavaan (Rosseel, 2012) and semTools (Jorgensen et al., 2019). Confidence intervals were bootstrapped via the case-removal and quantile method using 1,000 resamples, and were implemented using the R packages </w:t>
       </w:r>
+      <w:proofErr w:type="spellStart"/>
       <w:r>
         <w:rPr>
           <w:i/>
         </w:rPr>
         <w:t>rsample</w:t>
       </w:r>
+      <w:proofErr w:type="spellEnd"/>
       <w:r>
         <w:t xml:space="preserve"> (Kuhn, Chow, &amp; Wickham, 2019) and </w:t>
       </w:r>
+      <w:proofErr w:type="spellStart"/>
       <w:r>
         <w:rPr>
           <w:i/>
         </w:rPr>
         <w:t>purrr</w:t>
       </w:r>
+      <w:proofErr w:type="spellEnd"/>
       <w:r>
         <w:t xml:space="preserve"> (Henry &amp; Wickham, 2019).</w:t>
       </w:r>
     </w:p>
     <w:p>
       <w:r>
-        <w:t>For all scales, we employed simple measurement models that did not involve method factors (e.g., negatively worded items) or item cross-loadings. We did so for three reasons. First, this uniform analytic strategy allowed us to compare rates of validity across scales, to address our primary research question. Second, with few exceptions (e.g., the Big Five Inventory), the “true” measurement model for most scales either is a matter of long debate (e.g., the Rosenberg Self-Esteem scale; see Mullen, Gothe, &amp; McAuley, 2013; Salerno, Ingoglia, &amp; Lo Coco, 2017; Supple, Su, Plunkett, Peterson, &amp; Bush, 2013; Tomas &amp; Oliver, 1999) or has of yet received no scrutiny (e.g., the Bayesian Racism Scale). Therefore, choices to employ alternative models would be exploratory or weakly informed, and comparisons among these models would detract from answering our primary research question. Third, most researchers who use these scales simply calculate sum scores and rely on these in their subsequent analyses. In doing so, they are tacitly endorsing simple measurement models with no cross-loadings or method factors (Rose, Wagner, Mayer, &amp; Nagengast, 2019). Adopting similar assumptions meant that our findings would reflect how these scales are commonly used and interpreted.</w:t>
+        <w:t xml:space="preserve">For all scales, we employed simple measurement models that did not involve method factors (e.g., negatively worded items) or item cross-loadings. We did so for three reasons. First, this uniform analytic strategy allowed us to compare rates of validity across scales, to address our primary research question. Second, with few exceptions (e.g., the Big Five Inventory), the “true” measurement model for most scales either is a matter of long debate (e.g., the Rosenberg Self-Esteem scale; see Mullen, </w:t>
+      </w:r>
+      <w:proofErr w:type="spellStart"/>
+      <w:r>
+        <w:t>Gothe</w:t>
+      </w:r>
+      <w:proofErr w:type="spellEnd"/>
+      <w:r>
+        <w:t xml:space="preserve">, &amp; </w:t>
+      </w:r>
+      <w:proofErr w:type="spellStart"/>
+      <w:r>
+        <w:t>McAuley</w:t>
+      </w:r>
+      <w:proofErr w:type="spellEnd"/>
+      <w:r>
+        <w:t xml:space="preserve">, 2013; Salerno, </w:t>
+      </w:r>
+      <w:proofErr w:type="spellStart"/>
+      <w:r>
+        <w:t>Ingoglia</w:t>
+      </w:r>
+      <w:proofErr w:type="spellEnd"/>
+      <w:r>
+        <w:t>, &amp; Lo Coco, 2017; Supple, Su, Plunkett, Peterson, &amp; Bush, 2013; Tomas &amp; Oliver, 1999) or has of yet received no scrutiny (e.g., the Bayesian Racism Scale). Therefore, choices to employ alternative models would be exploratory or weakly informed, and comparisons among these models would detract from answering our primary research question. Third, most researchers who use these scales simply calculate sum scores and rely on these in their subsequent analyses. In doing so, they are tacitly endorsing simple measurement models with no cross-loadings or method factors (Rose, Wagner, Mayer, &amp; Nagengast, 2019). Adopting similar assumptions meant that our findings would reflect how these scales are commonly used and interpreted.</w:t>
       </w:r>
     </w:p>
     <w:p>
@@ -6866,7 +7110,15 @@
         <w:t>α</w:t>
       </w:r>
       <w:r>
-        <w:t xml:space="preserve"> is frequently misused and of limited utility (Flake et al., 2017; Schmitt, 1996; Sijtsma, 2009), we also used two less frequently reported but arguably superior metrics of internal consistency: McDonald’s </w:t>
+        <w:t xml:space="preserve"> is frequently misused and of limited utility (Flake et al., 2017; Schmitt, 1996; </w:t>
+      </w:r>
+      <w:proofErr w:type="spellStart"/>
+      <w:r>
+        <w:t>Sijtsma</w:t>
+      </w:r>
+      <w:proofErr w:type="spellEnd"/>
+      <w:r>
+        <w:t xml:space="preserve">, 2009), we also used two less frequently reported but arguably superior metrics of internal consistency: McDonald’s </w:t>
       </w:r>
       <w:r>
         <w:t>ω</w:t>
@@ -7082,7 +7334,15 @@
     </w:p>
     <w:p>
       <w:r>
-        <w:t xml:space="preserve">Historically, the most common method used to test measurement invariance was to assess the statistical significance of changes in absolute model fit (Putnick &amp; Bornstein, 2016; Vandenberg &amp; Lance, 2000). This was not suitable in the present study because of the sensitivity of chi-square tests to our large sample sizes. In addition, relying exclusively on the significance of chi-square tests, in place of alternative fit indices such as RMSEA, has fallen out of favor over time (Putnick &amp; Bornstein, 2016). Numerous simulation studies have been conducted to explore which indices and cutoffs (if any) should be used. Recommended cutoff values have been described as ranging from liberal (e.g., Cheung &amp; Rensvold, 2002) to conservative (e.g., Meade, Johnson, &amp; Braddy, 2008), and the real-world applicability of these cutoffs is a matter of ongoing debate (Little, 2013). For tests of configural invariance, we elected to employ the same criteria as for mixed CFA fit (Hu &amp; Bentler, 1999), and for tests of metric and scalar invariance, we chose to use Chen’s (2007) moderate criteria of both ΔCFI </w:t>
+        <w:t xml:space="preserve">Historically, the most common method used to test measurement invariance was to assess the statistical significance of changes in absolute model fit (Putnick &amp; Bornstein, 2016; Vandenberg &amp; Lance, 2000). This was not suitable in the present study because of the sensitivity of chi-square tests to our large sample sizes. In addition, relying exclusively on the significance of chi-square tests, in place of alternative fit indices such as RMSEA, has fallen out of favor over time (Putnick &amp; Bornstein, 2016). Numerous simulation studies have been conducted to explore which indices and cutoffs (if any) should be used. Recommended cutoff values have been described as ranging from liberal (e.g., Cheung &amp; Rensvold, 2002) to conservative (e.g., Meade, Johnson, &amp; </w:t>
+      </w:r>
+      <w:proofErr w:type="spellStart"/>
+      <w:r>
+        <w:t>Braddy</w:t>
+      </w:r>
+      <w:proofErr w:type="spellEnd"/>
+      <w:r>
+        <w:t xml:space="preserve">, 2008), and the real-world applicability of these cutoffs is a matter of ongoing debate (Little, 2013). For tests of configural invariance, we elected to employ the same criteria as for mixed CFA fit (Hu &amp; Bentler, 1999), and for tests of metric and scalar invariance, we chose to use Chen’s (2007) moderate criteria of both ΔCFI </w:t>
       </w:r>
       <w:r>
         <w:rPr>
@@ -7116,7 +7376,15 @@
         <w:t xml:space="preserve">A summary of the results for these metrics of structural validity using recommended cutoff values is presented in Table 1. This table provides a concise summary of the structural-validity evidence for each individual scale, as well as of the evidence across scales. Tables 2 through 5 provide the results for all statistical metrics and the aspects of structural validity to which they speak (i.e., internal consistency, test-retest reliability, factor structure, and measurement invariance for age and gender groups), along with </w:t>
       </w:r>
       <w:r>
-        <w:t xml:space="preserve">details regarding each scale (number of participants, number of items), and distributional information (mean, standard deviation, skewness, kurtosis). When combined, Tables 1 through 5 provide a wide range of psychometric properties for 15 commonly used self-report individual-differences scales that could inform their future use. Full results of the tests of measurement invariance (i.e., results for each fit index for each test) are available in the supplementary materials. Additionally, recent research has quantified the impact of failure to meet measurement invariance as a continuous variable (e.g., Nye &amp; Drasgow, 2011). Although this is beyond the scope of this article, the supplementary materials provide continuous estimates of the impact of measurement invariance on the magnitude of between-groups comparisons: </w:t>
+        <w:t xml:space="preserve">details regarding each scale (number of participants, number of items), and distributional information (mean, standard deviation, skewness, kurtosis). When combined, Tables 1 through 5 provide a wide range of psychometric properties for 15 commonly used self-report individual-differences scales that could inform their future use. Full results of the tests of measurement invariance (i.e., results for each fit index for each test) are available in the supplementary materials. Additionally, recent research has quantified the impact of failure to meet measurement invariance as a continuous variable (e.g., Nye &amp; </w:t>
+      </w:r>
+      <w:proofErr w:type="spellStart"/>
+      <w:r>
+        <w:t>Drasgow</w:t>
+      </w:r>
+      <w:proofErr w:type="spellEnd"/>
+      <w:r>
+        <w:t xml:space="preserve">, 2011). Although this is beyond the scope of this article, the supplementary materials provide continuous estimates of the impact of measurement invariance on the magnitude of between-groups comparisons: </w:t>
       </w:r>
       <w:r>
         <w:t xml:space="preserve">For each between-groups comparison (i.e., participants above vs. below the median age, male vs. female participants), the between-groups effect size (Cohen’s </w:t>
@@ -7130,8 +7398,6 @@
       <w:r>
         <w:t>) was calculated separately for the observed sum scores and the latent scores, and then the difference between these two estimates was computed.</w:t>
       </w:r>
-      <w:bookmarkStart w:id="0" w:name="_GoBack"/>
-      <w:bookmarkEnd w:id="0"/>
     </w:p>
     <w:p>
       <w:r>
@@ -7183,7 +7449,7 @@
           <w:szCs w:val="18"/>
         </w:rPr>
       </w:pPr>
-      <w:bookmarkStart w:id="1" w:name="Table2"/>
+      <w:bookmarkStart w:id="0" w:name="Table2"/>
       <w:r>
         <w:rPr>
           <w:rFonts w:ascii="CMU Serif Roman" w:hAnsi="CMU Serif Roman" w:cs="CMU Serif Roman"/>
@@ -7193,7 +7459,7 @@
         <w:lastRenderedPageBreak/>
         <w:t>Table 2</w:t>
       </w:r>
-      <w:bookmarkEnd w:id="1"/>
+      <w:bookmarkEnd w:id="0"/>
       <w:r>
         <w:rPr>
           <w:rFonts w:ascii="CMU Serif Roman" w:hAnsi="CMU Serif Roman" w:cs="CMU Serif Roman"/>
@@ -11508,7 +11774,23 @@
                 <w:sz w:val="16"/>
                 <w:szCs w:val="16"/>
               </w:rPr>
-              <w:t>Ring-Wing Authoritarianism Scale</w:t>
+              <w:t>Rig</w:t>
+            </w:r>
+            <w:r>
+              <w:rPr>
+                <w:rFonts w:ascii="CMU Serif Roman" w:hAnsi="CMU Serif Roman" w:cs="CMU Serif Roman"/>
+                <w:sz w:val="16"/>
+                <w:szCs w:val="16"/>
+              </w:rPr>
+              <w:t>ht</w:t>
+            </w:r>
+            <w:r>
+              <w:rPr>
+                <w:rFonts w:ascii="CMU Serif Roman" w:hAnsi="CMU Serif Roman" w:cs="CMU Serif Roman"/>
+                <w:sz w:val="16"/>
+                <w:szCs w:val="16"/>
+              </w:rPr>
+              <w:t>-Wing Authoritarianism Scale</w:t>
             </w:r>
           </w:p>
         </w:tc>
@@ -12771,8 +13053,8 @@
     </w:p>
     <w:tbl>
       <w:tblPr>
-        <w:tblW w:w="9000" w:type="dxa"/>
-        <w:tblInd w:w="-90" w:type="dxa"/>
+        <w:tblW w:w="9090" w:type="dxa"/>
+        <w:tblInd w:w="-180" w:type="dxa"/>
         <w:tblBorders>
           <w:top w:val="single" w:sz="4" w:space="0" w:color="auto"/>
           <w:left w:val="single" w:sz="4" w:space="0" w:color="auto"/>
@@ -12785,7 +13067,7 @@
         <w:tblLook w:val="04A0" w:firstRow="1" w:lastRow="0" w:firstColumn="1" w:lastColumn="0" w:noHBand="0" w:noVBand="1"/>
       </w:tblPr>
       <w:tblGrid>
-        <w:gridCol w:w="2700"/>
+        <w:gridCol w:w="2790"/>
         <w:gridCol w:w="630"/>
         <w:gridCol w:w="630"/>
         <w:gridCol w:w="900"/>
@@ -12801,7 +13083,7 @@
         </w:trPr>
         <w:tc>
           <w:tcPr>
-            <w:tcW w:w="2700" w:type="dxa"/>
+            <w:tcW w:w="2790" w:type="dxa"/>
             <w:vMerge w:val="restart"/>
             <w:tcBorders>
               <w:top w:val="single" w:sz="4" w:space="0" w:color="auto"/>
@@ -12969,7 +13251,7 @@
         </w:trPr>
         <w:tc>
           <w:tcPr>
-            <w:tcW w:w="2700" w:type="dxa"/>
+            <w:tcW w:w="2790" w:type="dxa"/>
             <w:vMerge/>
             <w:tcBorders>
               <w:left w:val="nil"/>
@@ -13265,7 +13547,7 @@
         </w:trPr>
         <w:tc>
           <w:tcPr>
-            <w:tcW w:w="2700" w:type="dxa"/>
+            <w:tcW w:w="2790" w:type="dxa"/>
             <w:tcBorders>
               <w:top w:val="single" w:sz="4" w:space="0" w:color="auto"/>
               <w:left w:val="nil"/>
@@ -13508,7 +13790,7 @@
         </w:trPr>
         <w:tc>
           <w:tcPr>
-            <w:tcW w:w="2700" w:type="dxa"/>
+            <w:tcW w:w="2790" w:type="dxa"/>
             <w:tcBorders>
               <w:top w:val="nil"/>
               <w:left w:val="nil"/>
@@ -13827,7 +14109,7 @@
         </w:trPr>
         <w:tc>
           <w:tcPr>
-            <w:tcW w:w="2700" w:type="dxa"/>
+            <w:tcW w:w="2790" w:type="dxa"/>
             <w:tcBorders>
               <w:top w:val="nil"/>
               <w:left w:val="nil"/>
@@ -14146,7 +14428,7 @@
         </w:trPr>
         <w:tc>
           <w:tcPr>
-            <w:tcW w:w="2700" w:type="dxa"/>
+            <w:tcW w:w="2790" w:type="dxa"/>
             <w:tcBorders>
               <w:top w:val="nil"/>
               <w:left w:val="nil"/>
@@ -14465,7 +14747,7 @@
         </w:trPr>
         <w:tc>
           <w:tcPr>
-            <w:tcW w:w="2700" w:type="dxa"/>
+            <w:tcW w:w="2790" w:type="dxa"/>
             <w:tcBorders>
               <w:top w:val="nil"/>
               <w:left w:val="nil"/>
@@ -14775,7 +15057,7 @@
         </w:trPr>
         <w:tc>
           <w:tcPr>
-            <w:tcW w:w="2700" w:type="dxa"/>
+            <w:tcW w:w="2790" w:type="dxa"/>
             <w:tcBorders>
               <w:top w:val="nil"/>
               <w:left w:val="nil"/>
@@ -15030,7 +15312,7 @@
         </w:trPr>
         <w:tc>
           <w:tcPr>
-            <w:tcW w:w="2700" w:type="dxa"/>
+            <w:tcW w:w="2790" w:type="dxa"/>
             <w:tcBorders>
               <w:top w:val="nil"/>
               <w:left w:val="nil"/>
@@ -15350,7 +15632,7 @@
         </w:trPr>
         <w:tc>
           <w:tcPr>
-            <w:tcW w:w="2700" w:type="dxa"/>
+            <w:tcW w:w="2790" w:type="dxa"/>
             <w:tcBorders>
               <w:top w:val="nil"/>
               <w:left w:val="nil"/>
@@ -15670,7 +15952,7 @@
         </w:trPr>
         <w:tc>
           <w:tcPr>
-            <w:tcW w:w="2700" w:type="dxa"/>
+            <w:tcW w:w="2790" w:type="dxa"/>
             <w:tcBorders>
               <w:top w:val="nil"/>
               <w:left w:val="nil"/>
@@ -15990,7 +16272,7 @@
         </w:trPr>
         <w:tc>
           <w:tcPr>
-            <w:tcW w:w="2700" w:type="dxa"/>
+            <w:tcW w:w="2790" w:type="dxa"/>
             <w:tcBorders>
               <w:top w:val="nil"/>
               <w:left w:val="nil"/>
@@ -16310,7 +16592,7 @@
         </w:trPr>
         <w:tc>
           <w:tcPr>
-            <w:tcW w:w="2700" w:type="dxa"/>
+            <w:tcW w:w="2790" w:type="dxa"/>
             <w:tcBorders>
               <w:top w:val="nil"/>
               <w:left w:val="nil"/>
@@ -16630,7 +16912,7 @@
         </w:trPr>
         <w:tc>
           <w:tcPr>
-            <w:tcW w:w="2700" w:type="dxa"/>
+            <w:tcW w:w="2790" w:type="dxa"/>
             <w:tcBorders>
               <w:top w:val="nil"/>
               <w:left w:val="nil"/>
@@ -16949,7 +17231,7 @@
         </w:trPr>
         <w:tc>
           <w:tcPr>
-            <w:tcW w:w="2700" w:type="dxa"/>
+            <w:tcW w:w="2790" w:type="dxa"/>
             <w:tcBorders>
               <w:top w:val="nil"/>
               <w:left w:val="nil"/>
@@ -17204,7 +17486,7 @@
         </w:trPr>
         <w:tc>
           <w:tcPr>
-            <w:tcW w:w="2700" w:type="dxa"/>
+            <w:tcW w:w="2790" w:type="dxa"/>
             <w:tcBorders>
               <w:top w:val="nil"/>
               <w:left w:val="nil"/>
@@ -17524,7 +17806,7 @@
         </w:trPr>
         <w:tc>
           <w:tcPr>
-            <w:tcW w:w="2700" w:type="dxa"/>
+            <w:tcW w:w="2790" w:type="dxa"/>
             <w:tcBorders>
               <w:top w:val="nil"/>
               <w:left w:val="nil"/>
@@ -17843,7 +18125,7 @@
         </w:trPr>
         <w:tc>
           <w:tcPr>
-            <w:tcW w:w="2700" w:type="dxa"/>
+            <w:tcW w:w="2790" w:type="dxa"/>
             <w:tcBorders>
               <w:top w:val="nil"/>
               <w:left w:val="nil"/>
@@ -17942,6 +18224,14 @@
                 <w:szCs w:val="16"/>
               </w:rPr>
               <w:t>13.8</w:t>
+            </w:r>
+            <w:r>
+              <w:rPr>
+                <w:rFonts w:ascii="CMU Serif Roman" w:hAnsi="CMU Serif Roman" w:cs="CMU Serif Roman"/>
+                <w:sz w:val="16"/>
+                <w:szCs w:val="16"/>
+              </w:rPr>
+              <w:t>0</w:t>
             </w:r>
           </w:p>
         </w:tc>
@@ -18162,7 +18452,7 @@
         </w:trPr>
         <w:tc>
           <w:tcPr>
-            <w:tcW w:w="2700" w:type="dxa"/>
+            <w:tcW w:w="2790" w:type="dxa"/>
             <w:tcBorders>
               <w:top w:val="nil"/>
               <w:left w:val="nil"/>
@@ -18417,7 +18707,7 @@
         </w:trPr>
         <w:tc>
           <w:tcPr>
-            <w:tcW w:w="2700" w:type="dxa"/>
+            <w:tcW w:w="2790" w:type="dxa"/>
             <w:tcBorders>
               <w:top w:val="nil"/>
               <w:left w:val="nil"/>
@@ -18737,7 +19027,7 @@
         </w:trPr>
         <w:tc>
           <w:tcPr>
-            <w:tcW w:w="2700" w:type="dxa"/>
+            <w:tcW w:w="2790" w:type="dxa"/>
             <w:tcBorders>
               <w:top w:val="nil"/>
               <w:left w:val="nil"/>
@@ -19057,7 +19347,7 @@
         </w:trPr>
         <w:tc>
           <w:tcPr>
-            <w:tcW w:w="2700" w:type="dxa"/>
+            <w:tcW w:w="2790" w:type="dxa"/>
             <w:tcBorders>
               <w:top w:val="nil"/>
               <w:left w:val="nil"/>
@@ -19377,7 +19667,7 @@
         </w:trPr>
         <w:tc>
           <w:tcPr>
-            <w:tcW w:w="2700" w:type="dxa"/>
+            <w:tcW w:w="2790" w:type="dxa"/>
             <w:tcBorders>
               <w:top w:val="nil"/>
               <w:left w:val="nil"/>
@@ -19697,7 +19987,7 @@
         </w:trPr>
         <w:tc>
           <w:tcPr>
-            <w:tcW w:w="2700" w:type="dxa"/>
+            <w:tcW w:w="2790" w:type="dxa"/>
             <w:tcBorders>
               <w:top w:val="nil"/>
               <w:left w:val="nil"/>
@@ -20017,7 +20307,7 @@
         </w:trPr>
         <w:tc>
           <w:tcPr>
-            <w:tcW w:w="2700" w:type="dxa"/>
+            <w:tcW w:w="2790" w:type="dxa"/>
             <w:tcBorders>
               <w:top w:val="nil"/>
               <w:left w:val="nil"/>
@@ -20336,7 +20626,7 @@
         </w:trPr>
         <w:tc>
           <w:tcPr>
-            <w:tcW w:w="2700" w:type="dxa"/>
+            <w:tcW w:w="2790" w:type="dxa"/>
             <w:tcBorders>
               <w:top w:val="nil"/>
               <w:left w:val="nil"/>
@@ -20655,33 +20945,49 @@
         </w:trPr>
         <w:tc>
           <w:tcPr>
-            <w:tcW w:w="2700" w:type="dxa"/>
-            <w:tcBorders>
-              <w:top w:val="nil"/>
-              <w:left w:val="nil"/>
-              <w:bottom w:val="nil"/>
-              <w:right w:val="nil"/>
-            </w:tcBorders>
-            <w:noWrap/>
-            <w:hideMark/>
-          </w:tcPr>
-          <w:p>
-            <w:pPr>
-              <w:pStyle w:val="TT"/>
-              <w:spacing w:line="240" w:lineRule="auto"/>
-              <w:rPr>
-                <w:rFonts w:ascii="CMU Serif Roman" w:hAnsi="CMU Serif Roman" w:cs="CMU Serif Roman"/>
-                <w:sz w:val="16"/>
-                <w:szCs w:val="16"/>
-              </w:rPr>
-            </w:pPr>
-            <w:r>
-              <w:rPr>
-                <w:rFonts w:ascii="CMU Serif Roman" w:hAnsi="CMU Serif Roman" w:cs="CMU Serif Roman"/>
-                <w:sz w:val="16"/>
-                <w:szCs w:val="16"/>
-              </w:rPr>
-              <w:t>Ring-Wing Authoritarianism Scale</w:t>
+            <w:tcW w:w="2790" w:type="dxa"/>
+            <w:tcBorders>
+              <w:top w:val="nil"/>
+              <w:left w:val="nil"/>
+              <w:bottom w:val="nil"/>
+              <w:right w:val="nil"/>
+            </w:tcBorders>
+            <w:noWrap/>
+            <w:hideMark/>
+          </w:tcPr>
+          <w:p>
+            <w:pPr>
+              <w:pStyle w:val="TT"/>
+              <w:spacing w:line="240" w:lineRule="auto"/>
+              <w:rPr>
+                <w:rFonts w:ascii="CMU Serif Roman" w:hAnsi="CMU Serif Roman" w:cs="CMU Serif Roman"/>
+                <w:sz w:val="16"/>
+                <w:szCs w:val="16"/>
+              </w:rPr>
+            </w:pPr>
+            <w:r>
+              <w:rPr>
+                <w:rFonts w:ascii="CMU Serif Roman" w:hAnsi="CMU Serif Roman" w:cs="CMU Serif Roman"/>
+                <w:sz w:val="16"/>
+                <w:szCs w:val="16"/>
+              </w:rPr>
+              <w:t>Ri</w:t>
+            </w:r>
+            <w:r>
+              <w:rPr>
+                <w:rFonts w:ascii="CMU Serif Roman" w:hAnsi="CMU Serif Roman" w:cs="CMU Serif Roman"/>
+                <w:sz w:val="16"/>
+                <w:szCs w:val="16"/>
+              </w:rPr>
+              <w:t>ght</w:t>
+            </w:r>
+            <w:r>
+              <w:rPr>
+                <w:rFonts w:ascii="CMU Serif Roman" w:hAnsi="CMU Serif Roman" w:cs="CMU Serif Roman"/>
+                <w:sz w:val="16"/>
+                <w:szCs w:val="16"/>
+              </w:rPr>
+              <w:t>-Wing Authoritarianism Scale</w:t>
             </w:r>
           </w:p>
         </w:tc>
@@ -20974,7 +21280,7 @@
         </w:trPr>
         <w:tc>
           <w:tcPr>
-            <w:tcW w:w="2700" w:type="dxa"/>
+            <w:tcW w:w="2790" w:type="dxa"/>
             <w:tcBorders>
               <w:top w:val="nil"/>
               <w:left w:val="nil"/>
@@ -21293,7 +21599,7 @@
         </w:trPr>
         <w:tc>
           <w:tcPr>
-            <w:tcW w:w="2700" w:type="dxa"/>
+            <w:tcW w:w="2790" w:type="dxa"/>
             <w:tcBorders>
               <w:top w:val="nil"/>
               <w:left w:val="nil"/>
@@ -21612,7 +21918,7 @@
         </w:trPr>
         <w:tc>
           <w:tcPr>
-            <w:tcW w:w="2700" w:type="dxa"/>
+            <w:tcW w:w="2790" w:type="dxa"/>
             <w:tcBorders>
               <w:top w:val="nil"/>
               <w:left w:val="nil"/>
@@ -21931,7 +22237,7 @@
         </w:trPr>
         <w:tc>
           <w:tcPr>
-            <w:tcW w:w="2700" w:type="dxa"/>
+            <w:tcW w:w="2790" w:type="dxa"/>
             <w:tcBorders>
               <w:top w:val="nil"/>
               <w:left w:val="nil"/>
@@ -22186,7 +22492,7 @@
         </w:trPr>
         <w:tc>
           <w:tcPr>
-            <w:tcW w:w="2700" w:type="dxa"/>
+            <w:tcW w:w="2790" w:type="dxa"/>
             <w:tcBorders>
               <w:top w:val="nil"/>
               <w:left w:val="nil"/>
@@ -22506,7 +22812,7 @@
         </w:trPr>
         <w:tc>
           <w:tcPr>
-            <w:tcW w:w="2700" w:type="dxa"/>
+            <w:tcW w:w="2790" w:type="dxa"/>
             <w:tcBorders>
               <w:top w:val="nil"/>
               <w:left w:val="nil"/>
@@ -22836,7 +23142,25 @@
           <w:sz w:val="16"/>
           <w:szCs w:val="16"/>
         </w:rPr>
-        <w:t xml:space="preserve"> Reliability refers to the correlation between scores when the retest occurred within 1 hr of the initial test, and stability refers to the correlation between scores when the retest occurred between 1 day and 1 year after the initial test. Values inside brackets are 95% confidence intervals.</w:t>
+        <w:t xml:space="preserve"> Reliability refers to the correlation between scores when the retest occurred within 1 </w:t>
+      </w:r>
+      <w:proofErr w:type="spellStart"/>
+      <w:r>
+        <w:rPr>
+          <w:rFonts w:ascii="CMU Serif Roman" w:hAnsi="CMU Serif Roman" w:cs="CMU Serif Roman"/>
+          <w:sz w:val="16"/>
+          <w:szCs w:val="16"/>
+        </w:rPr>
+        <w:t>hr</w:t>
+      </w:r>
+      <w:proofErr w:type="spellEnd"/>
+      <w:r>
+        <w:rPr>
+          <w:rFonts w:ascii="CMU Serif Roman" w:hAnsi="CMU Serif Roman" w:cs="CMU Serif Roman"/>
+          <w:sz w:val="16"/>
+          <w:szCs w:val="16"/>
+        </w:rPr>
+        <w:t xml:space="preserve"> of the initial test, and stability refers to the correlation between scores when the retest occurred between 1 day and 1 year after the initial test. Values inside brackets are 95% confidence intervals.</w:t>
       </w:r>
     </w:p>
     <w:p>
@@ -28421,7 +28745,25 @@
                 <w:sz w:val="16"/>
                 <w:szCs w:val="16"/>
               </w:rPr>
-              <w:t>0.063 [0.06, 0.066]</w:t>
+              <w:t>0.063 [0.06</w:t>
+            </w:r>
+            <w:r>
+              <w:rPr>
+                <w:rFonts w:ascii="CMU Serif Roman" w:hAnsi="CMU Serif Roman" w:cs="CMU Serif Roman"/>
+                <w:sz w:val="16"/>
+                <w:szCs w:val="16"/>
+              </w:rPr>
+              <w:t>0</w:t>
+            </w:r>
+            <w:bookmarkStart w:id="1" w:name="_GoBack"/>
+            <w:bookmarkEnd w:id="1"/>
+            <w:r>
+              <w:rPr>
+                <w:rFonts w:ascii="CMU Serif Roman" w:hAnsi="CMU Serif Roman" w:cs="CMU Serif Roman"/>
+                <w:sz w:val="16"/>
+                <w:szCs w:val="16"/>
+              </w:rPr>
+              <w:t>, 0.066]</w:t>
             </w:r>
           </w:p>
         </w:tc>
@@ -28479,7 +28821,23 @@
                 <w:sz w:val="16"/>
                 <w:szCs w:val="16"/>
               </w:rPr>
-              <w:t>Ring-Wing Authoritarianism Scale</w:t>
+              <w:t>Ri</w:t>
+            </w:r>
+            <w:r>
+              <w:rPr>
+                <w:rFonts w:ascii="CMU Serif Roman" w:hAnsi="CMU Serif Roman" w:cs="CMU Serif Roman"/>
+                <w:sz w:val="16"/>
+                <w:szCs w:val="16"/>
+              </w:rPr>
+              <w:t>ght</w:t>
+            </w:r>
+            <w:r>
+              <w:rPr>
+                <w:rFonts w:ascii="CMU Serif Roman" w:hAnsi="CMU Serif Roman" w:cs="CMU Serif Roman"/>
+                <w:sz w:val="16"/>
+                <w:szCs w:val="16"/>
+              </w:rPr>
+              <w:t>-Wing Authoritarianism Scale</w:t>
             </w:r>
           </w:p>
         </w:tc>
@@ -30060,6 +30418,7 @@
           <w:szCs w:val="16"/>
         </w:rPr>
       </w:pPr>
+      <w:proofErr w:type="spellStart"/>
       <w:r>
         <w:rPr>
           <w:rFonts w:ascii="CMU Serif Roman" w:hAnsi="CMU Serif Roman" w:cs="CMU Serif Roman"/>
@@ -30075,7 +30434,16 @@
           <w:sz w:val="16"/>
           <w:szCs w:val="16"/>
         </w:rPr>
-        <w:t>For all χ</w:t>
+        <w:t>For</w:t>
+      </w:r>
+      <w:proofErr w:type="spellEnd"/>
+      <w:r>
+        <w:rPr>
+          <w:rFonts w:ascii="CMU Serif Roman" w:hAnsi="CMU Serif Roman" w:cs="CMU Serif Roman"/>
+          <w:sz w:val="16"/>
+          <w:szCs w:val="16"/>
+        </w:rPr>
+        <w:t xml:space="preserve"> all χ</w:t>
       </w:r>
       <w:r>
         <w:rPr>
@@ -30259,13 +30627,32 @@
                 <w:szCs w:val="16"/>
               </w:rPr>
             </w:pPr>
-            <w:r>
-              <w:rPr>
-                <w:rFonts w:ascii="CMU Serif Roman" w:hAnsi="CMU Serif Roman" w:cs="CMU Serif Roman"/>
-                <w:sz w:val="16"/>
-                <w:szCs w:val="16"/>
-              </w:rPr>
-              <w:t>Age groups</w:t>
+            <w:proofErr w:type="spellStart"/>
+            <w:r>
+              <w:rPr>
+                <w:rFonts w:ascii="CMU Serif Roman" w:hAnsi="CMU Serif Roman" w:cs="CMU Serif Roman"/>
+                <w:sz w:val="16"/>
+                <w:szCs w:val="16"/>
+              </w:rPr>
+              <w:t>Age</w:t>
+            </w:r>
+            <w:proofErr w:type="spellEnd"/>
+            <w:r>
+              <w:rPr>
+                <w:rFonts w:ascii="CMU Serif Roman" w:hAnsi="CMU Serif Roman" w:cs="CMU Serif Roman"/>
+                <w:sz w:val="16"/>
+                <w:szCs w:val="16"/>
+              </w:rPr>
+              <w:t xml:space="preserve"> </w:t>
+            </w:r>
+            <w:proofErr w:type="spellStart"/>
+            <w:r>
+              <w:rPr>
+                <w:rFonts w:ascii="CMU Serif Roman" w:hAnsi="CMU Serif Roman" w:cs="CMU Serif Roman"/>
+                <w:sz w:val="16"/>
+                <w:szCs w:val="16"/>
+              </w:rPr>
+              <w:t>groups</w:t>
             </w:r>
             <w:r>
               <w:rPr>
@@ -30276,6 +30663,7 @@
               </w:rPr>
               <w:t>a</w:t>
             </w:r>
+            <w:proofErr w:type="spellEnd"/>
           </w:p>
         </w:tc>
         <w:tc>
@@ -35252,7 +35640,23 @@
                 <w:sz w:val="16"/>
                 <w:szCs w:val="16"/>
               </w:rPr>
-              <w:t>Ring-Wing Authoritarianism Scale</w:t>
+              <w:t>Rig</w:t>
+            </w:r>
+            <w:r>
+              <w:rPr>
+                <w:rFonts w:ascii="CMU Serif Roman" w:hAnsi="CMU Serif Roman" w:cs="CMU Serif Roman"/>
+                <w:sz w:val="16"/>
+                <w:szCs w:val="16"/>
+              </w:rPr>
+              <w:t>ht</w:t>
+            </w:r>
+            <w:r>
+              <w:rPr>
+                <w:rFonts w:ascii="CMU Serif Roman" w:hAnsi="CMU Serif Roman" w:cs="CMU Serif Roman"/>
+                <w:sz w:val="16"/>
+                <w:szCs w:val="16"/>
+              </w:rPr>
+              <w:t>-Wing Authoritarianism Scale</w:t>
             </w:r>
           </w:p>
         </w:tc>
@@ -36651,6 +37055,7 @@
           <w:szCs w:val="16"/>
         </w:rPr>
       </w:pPr>
+      <w:proofErr w:type="spellStart"/>
       <w:r>
         <w:rPr>
           <w:rFonts w:ascii="CMU Serif Roman" w:hAnsi="CMU Serif Roman" w:cs="CMU Serif Roman"/>
@@ -36666,7 +37071,16 @@
           <w:sz w:val="16"/>
           <w:szCs w:val="16"/>
         </w:rPr>
-        <w:t>Age groups were formed using a median spit (median age = 27).</w:t>
+        <w:t>Age</w:t>
+      </w:r>
+      <w:proofErr w:type="spellEnd"/>
+      <w:r>
+        <w:rPr>
+          <w:rFonts w:ascii="CMU Serif Roman" w:hAnsi="CMU Serif Roman" w:cs="CMU Serif Roman"/>
+          <w:sz w:val="16"/>
+          <w:szCs w:val="16"/>
+        </w:rPr>
+        <w:t xml:space="preserve"> groups were formed using a median spit (median age = 27).</w:t>
       </w:r>
     </w:p>
     <w:p>
@@ -36752,7 +37166,23 @@
         <w:t>α</w:t>
       </w:r>
       <w:r>
-        <w:t>). This raises the question: Is the underreporting of tests of structural validity a mere nuisance, insofar as these measures are in fact valid, or, more troublingly, is there an abundance of invalid measures hiding in plain sight (i.e., hidden invalidity)? To examine this question, we submitted 15 self-report measures from social and personality psychology to a comprehensive battery of structural-validity tests (i.e., we examined their distribution, consistency, test-retest reliability, factor structure, and measurement invariance for gender groups and age groups defined by a median split). Doing so seems timely and necessary given the broader reevaluation of modal practices taking place in psychological science (Munafò et al., 2017) and a growing reliance on self-report data collected from online samples (Sassenberg &amp; Ditrich, 2019).</w:t>
+        <w:t>). This raises the question: Is the underreporting of tests of structural validity a mere nuisance, insofar as these measures are in fact valid, or, more troublingly, is there an abundance of invalid measures hiding in plain sight (i.e., hidden invalidity)? To examine this question, we submitted 15 self-report measures from social and personality psychology to a comprehensive battery of structural-validity tests (i.e., we examined their distribution, consistency, test-retest reliability, factor structure, and measurement invariance for gender groups and age groups defined by a median split). Doing so seems timely and necessary given the broader reevaluation of modal practices taking place in psychological science (Munafò et al., 2017) and a growing reliance on self-report data collected from online samples (</w:t>
+      </w:r>
+      <w:proofErr w:type="spellStart"/>
+      <w:r>
+        <w:t>Sassenberg</w:t>
+      </w:r>
+      <w:proofErr w:type="spellEnd"/>
+      <w:r>
+        <w:t xml:space="preserve"> &amp; </w:t>
+      </w:r>
+      <w:proofErr w:type="spellStart"/>
+      <w:r>
+        <w:t>Ditrich</w:t>
+      </w:r>
+      <w:proofErr w:type="spellEnd"/>
+      <w:r>
+        <w:t>, 2019).</w:t>
       </w:r>
     </w:p>
     <w:p>
@@ -36947,7 +37377,15 @@
       </w:r>
       <w:r>
         <w:lastRenderedPageBreak/>
-        <w:t>et al., 2017) or poorly captured by the scale items. Although this may seem unlikely given how well-known many of the scales we tested are, allowing for such a possibility protects against the reification of a construct merely because a scale has been created to assess it. Scales for which such issues do exist could be improved (or even avoided) by following Tay and Jebb’s (2018) recent suggestions for continuum specification. For instance, researchers could address issues of polarity ambiguity’ within their scales. Do low scores on a scale (e.g., a perfectionism scale) represent the absence of the construct of interest (e.g., low or absent perfectionism) or the presence of its opposite (e.g., high carelessness)? Researchers could also address issues of gradation, that is, the quality, or dimension, separating low from high scores. Take, once again, the example of depression: Multiple scales are available to assess depression, but they differ in their dimension of gradation; one measures the frequency of depressive thoughts, but another measures the degree of belief in the literality of those thoughts, and yet another measures the experienced emotional intensity of those thoughts. The take-home message here is that well-developed frameworks for measurement development already exist for researchers looking to construct or refine their scales. We encourage researchers to make better use of them, including by attending to all three interrelated phases of validation (substantive, structural, external; Flake et al., 2017). Although we have focused on the second phase, all phases of this process must be attended to when making a holistic evaluation of a measure’s validity. One phase is neither sufficient nor singularly important relative to the other two, nor should one phase be maximized at the expense of the others.</w:t>
+        <w:t xml:space="preserve">et al., 2017) or poorly captured by the scale items. Although this may seem unlikely given how well-known many of the scales we tested are, allowing for such a possibility protects against the reification of a construct merely because a scale has been created to assess it. Scales for which such issues do exist could be improved (or even avoided) by following Tay and </w:t>
+      </w:r>
+      <w:proofErr w:type="spellStart"/>
+      <w:r>
+        <w:t>Jebb’s</w:t>
+      </w:r>
+      <w:proofErr w:type="spellEnd"/>
+      <w:r>
+        <w:t xml:space="preserve"> (2018) recent suggestions for continuum specification. For instance, researchers could address issues of polarity ambiguity’ within their scales. Do low scores on a scale (e.g., a perfectionism scale) represent the absence of the construct of interest (e.g., low or absent perfectionism) or the presence of its opposite (e.g., high carelessness)? Researchers could also address issues of gradation, that is, the quality, or dimension, separating low from high scores. Take, once again, the example of depression: Multiple scales are available to assess depression, but they differ in their dimension of gradation; one measures the frequency of depressive thoughts, but another measures the degree of belief in the literality of those thoughts, and yet another measures the experienced emotional intensity of those thoughts. The take-home message here is that well-developed frameworks for measurement development already exist for researchers looking to construct or refine their scales. We encourage researchers to make better use of them, including by attending to all three interrelated phases of validation (substantive, structural, external; Flake et al., 2017). Although we have focused on the second phase, all phases of this process must be attended to when making a holistic evaluation of a measure’s validity. One phase is neither sufficient nor singularly important relative to the other two, nor should one phase be maximized at the expense of the others.</w:t>
       </w:r>
     </w:p>
     <w:p>
@@ -36968,7 +37406,15 @@
     </w:p>
     <w:p>
       <w:r>
-        <w:t>Another take-home message, one that we have not seen explicated elsewhere, is that a finding can be extremely replicable and yet give rise to invalid conclusions. For example, even if two groups (e.g., depressive and nondepressive individuals) were shown across multiple studies to differ in their observed mean scores on a given scale (e.g., the Rosenberg Self-Esteem Scale), this replicable finding would typically be interesting and useful only if it also reflects differences in a latent variable (e.g., self-esteem), rather than mere differences in how the two groups interpret the items in the questionnaire. In short, replicability does not equal validity. The potential for hidden structural invalidity therefore has implications for the conclusions made using a given scale.</w:t>
+        <w:t xml:space="preserve">Another take-home message, one that we have not seen explicated elsewhere, is that a finding can be extremely replicable and yet give rise to invalid conclusions. For example, even if two groups (e.g., depressive and </w:t>
+      </w:r>
+      <w:proofErr w:type="spellStart"/>
+      <w:r>
+        <w:t>nondepressive</w:t>
+      </w:r>
+      <w:proofErr w:type="spellEnd"/>
+      <w:r>
+        <w:t xml:space="preserve"> individuals) were shown across multiple studies to differ in their observed mean scores on a given scale (e.g., the Rosenberg Self-Esteem Scale), this replicable finding would typically be interesting and useful only if it also reflects differences in a latent variable (e.g., self-esteem), rather than mere differences in how the two groups interpret the items in the questionnaire. In short, replicability does not equal validity. The potential for hidden structural invalidity therefore has implications for the conclusions made using a given scale.</w:t>
       </w:r>
     </w:p>
     <w:p>
@@ -36979,7 +37425,15 @@
         <w:t>α</w:t>
       </w:r>
       <w:r>
-        <w:t xml:space="preserve">). Therefore, at worst, the literature may be unwittingly advancing a simplistic and overly positive view of how valid many of the most commonly used measures actually are, and reporting invalid conclusions based on these scales. At best, the hidden invalidity we observed may simply reflect underreporting of scales that will ultimately be shown to be valid. Yet until comprehensive reporting of tests of validity is common practice, one cannot know. We therefore encourage a more rigorous, multimetric </w:t>
+        <w:t xml:space="preserve">). Therefore, at worst, the literature may be unwittingly advancing a simplistic and overly positive view of how valid many of the most commonly used measures actually are, and reporting invalid conclusions based on these scales. At best, the hidden invalidity we observed may simply reflect underreporting of scales that will ultimately be shown to be valid. Yet until comprehensive reporting of tests of validity is common practice, one cannot know. We therefore encourage a more rigorous, </w:t>
+      </w:r>
+      <w:proofErr w:type="spellStart"/>
+      <w:r>
+        <w:t>multimetric</w:t>
+      </w:r>
+      <w:proofErr w:type="spellEnd"/>
+      <w:r>
+        <w:t xml:space="preserve"> </w:t>
       </w:r>
       <w:r>
         <w:lastRenderedPageBreak/>
@@ -36988,7 +37442,15 @@
     </w:p>
     <w:p>
       <w:r>
-        <w:t>Finally, two barriers limit the field’s ability to reach the goals of increasing the frequency with which metrics of structural validity are used and reported and conditioning substantive claims on the basis of evidence: (a) the staggering degrees of freedom available to researchers when they assess the structural validity of their measures and (b) the fact that researchers are heavily motivated to conclude that their measures are valid in order to test their core hypotheses. Imagine, for instance, that a researcher accepts the importance of assessing structural validity and sets out to test the internal consistency, test-retest reliability, factor structure, and measurement invariance of a study’s measures. In order to do so, the researcher would have to choose a specific metric for each validity dimension from the many available options, select a cutoff for each metric from among many recommended values, choose an implementation of each test from among multiple options that frequently differ in their results, and make choices among numerous less visible experimenter degrees of freedom. And this is not to mention all the potential interactions between these steps. In the absence of firm guidelines, one’s decision-making pathway when choosing how to report structural validity is massively unconstrained, a garden of forking paths (Gelman &amp; Loken, 2013).</w:t>
+        <w:t xml:space="preserve">Finally, two barriers limit the field’s ability to reach the goals of increasing the frequency with which metrics of structural validity are used and reported and conditioning substantive claims on the basis of evidence: (a) the staggering degrees of freedom available to researchers when they assess the structural validity of their measures and (b) the fact that researchers are heavily motivated to conclude that their measures are valid in order to test their core hypotheses. Imagine, for instance, that a researcher accepts the importance of assessing structural validity and sets out to test the internal consistency, test-retest reliability, factor structure, and measurement invariance of a study’s measures. In order to do so, the researcher would have to choose a specific metric for each validity dimension from the many available options, select a cutoff for each metric from among many recommended values, choose an implementation of each test from among multiple options that frequently differ in their results, and make choices among numerous less visible experimenter degrees of freedom. And this is not to mention all the potential interactions between these steps. In the absence of firm guidelines, one’s decision-making pathway when choosing how to report structural validity is massively unconstrained, a garden of forking paths (Gelman &amp; </w:t>
+      </w:r>
+      <w:proofErr w:type="spellStart"/>
+      <w:r>
+        <w:t>Loken</w:t>
+      </w:r>
+      <w:proofErr w:type="spellEnd"/>
+      <w:r>
+        <w:t>, 2013).</w:t>
       </w:r>
     </w:p>
     <w:p>
@@ -37046,12 +37508,28 @@
         <w:t>v</w:t>
       </w:r>
       <w:r>
-        <w:t>-hacking and v-ignorance can lead to an overinflation of the true structural validity of a measure and thus undermine the validity of research findings.</w:t>
+        <w:t xml:space="preserve">-hacking and v-ignorance can lead to an </w:t>
+      </w:r>
+      <w:proofErr w:type="spellStart"/>
+      <w:r>
+        <w:t>overinflation</w:t>
+      </w:r>
+      <w:proofErr w:type="spellEnd"/>
+      <w:r>
+        <w:t xml:space="preserve"> of the true structural validity of a measure and thus undermine the validity of research findings.</w:t>
       </w:r>
     </w:p>
     <w:p>
       <w:r>
-        <w:t xml:space="preserve">There are several ways to address and immunize research against these practices. One is for journals, editors, and reviewers to require the psychometric evaluation of all measures used, much as effect sizes, confidence intervals, and precise p values are now commonly required (Parsons, Kruijt, &amp; Fox, 2019). A second is for psychological scientists to come together and discuss issues such as choice of metrics, implementations, and cutoffs, as well as other experimenter degrees of freedom. Let us be clear here: We are not advocating for the introduction of some set of universally applied metrics or cutoff values for those metrics. Such an approach may lead researchers to mindlessly employ such standards and would raise a host of well-known issues (e.g., those associated with using null-hypothesis significance testing and treating p &lt; .05 or a Bayes factor </w:t>
+        <w:t xml:space="preserve">There are several ways to address and immunize research against these practices. One is for journals, editors, and reviewers to require the psychometric evaluation of all measures used, much as effect sizes, confidence intervals, and precise p values are now commonly required (Parsons, </w:t>
+      </w:r>
+      <w:proofErr w:type="spellStart"/>
+      <w:r>
+        <w:t>Kruijt</w:t>
+      </w:r>
+      <w:proofErr w:type="spellEnd"/>
+      <w:r>
+        <w:t xml:space="preserve">, &amp; Fox, 2019). A second is for psychological scientists to come together and discuss issues such as choice of metrics, implementations, and cutoffs, as well as other experimenter degrees of freedom. Let us be clear here: We are not advocating for the introduction of some set of universally applied metrics or cutoff values for those metrics. Such an approach may lead researchers to mindlessly employ such standards and would raise a host of well-known issues (e.g., those associated with using null-hypothesis significance testing and treating p &lt; .05 or a Bayes factor </w:t>
       </w:r>
       <w:r>
         <w:rPr>
@@ -37071,14 +37549,40 @@
       <w:r>
         <w:t xml:space="preserve">However, there is no reason to be pessimistic. Researcher degrees of freedom could be greatly constrained by expanding the practice of preregistration to also include choices concerning the assessment of structural validity (e.g., metrics, cutoffs, measurement models, and decision-making strategies). Preregistration of design and analytic strategy prior to data collection greatly increases confidence in the conclusions of hypothesis-testing research (Nosek, Ebersole, DeHaven, &amp; Mellor, 2018). We expect that preregistration of measurement choices would yield comparable benefits. Finally, providing open access to data also allows future researchers to examine the structural validity of a measure using metrics not originally reported, and enables data to be pooled across studies for reuse and meta-analytic validation. Although ethical considerations are sometimes cited as a barrier to data sharing, innovations such as synthetic data sets (e.g., using the </w:t>
       </w:r>
+      <w:proofErr w:type="spellStart"/>
       <w:r>
         <w:rPr>
           <w:i/>
         </w:rPr>
         <w:t>synthpop</w:t>
       </w:r>
-      <w:r>
-        <w:t xml:space="preserve"> R package; Nowok, Raab, Snoke, &amp; Dibben, 2019) allow researchers to create and share data sets with statistical properties (e.g., covariance matrices, means, and distributions) highly similar to those of original data sets without including any of the original data (see Quintana, 2019, for an accessible primer).</w:t>
+      <w:proofErr w:type="spellEnd"/>
+      <w:r>
+        <w:t xml:space="preserve"> R package; </w:t>
+      </w:r>
+      <w:proofErr w:type="spellStart"/>
+      <w:r>
+        <w:t>Nowok</w:t>
+      </w:r>
+      <w:proofErr w:type="spellEnd"/>
+      <w:r>
+        <w:t xml:space="preserve">, </w:t>
+      </w:r>
+      <w:proofErr w:type="spellStart"/>
+      <w:r>
+        <w:t>Raab</w:t>
+      </w:r>
+      <w:proofErr w:type="spellEnd"/>
+      <w:r>
+        <w:t xml:space="preserve">, </w:t>
+      </w:r>
+      <w:proofErr w:type="spellStart"/>
+      <w:r>
+        <w:t>Snoke</w:t>
+      </w:r>
+      <w:proofErr w:type="spellEnd"/>
+      <w:r>
+        <w:t>, &amp; Dibben, 2019) allow researchers to create and share data sets with statistical properties (e.g., covariance matrices, means, and distributions) highly similar to those of original data sets without including any of the original data (see Quintana, 2019, for an accessible primer).</w:t>
       </w:r>
     </w:p>
     <w:p>
@@ -37230,7 +37734,21 @@
         <w:rPr>
           <w:rFonts w:cs="CMU Serif Roman"/>
         </w:rPr>
-        <w:t xml:space="preserve">Aiken, L. S., West, S. G., &amp; Millsap, R. E. (2008). Doctoral training in statistics, measurement, and methodology in psychology: Replication and extension of Aiken, West, Sechrest, and Reno’s (1990) survey of PhD programs in North America. </w:t>
+        <w:t xml:space="preserve">Aiken, L. S., West, S. G., &amp; Millsap, R. E. (2008). Doctoral training in statistics, measurement, and methodology in psychology: Replication and extension of Aiken, West, </w:t>
+      </w:r>
+      <w:proofErr w:type="spellStart"/>
+      <w:r>
+        <w:rPr>
+          <w:rFonts w:cs="CMU Serif Roman"/>
+        </w:rPr>
+        <w:t>Sechrest</w:t>
+      </w:r>
+      <w:proofErr w:type="spellEnd"/>
+      <w:r>
+        <w:rPr>
+          <w:rFonts w:cs="CMU Serif Roman"/>
+        </w:rPr>
+        <w:t xml:space="preserve">, and Reno’s (1990) survey of PhD programs in North America. </w:t>
       </w:r>
       <w:r>
         <w:rPr>
@@ -37254,11 +37772,19 @@
           <w:rFonts w:cs="CMU Serif Roman"/>
         </w:rPr>
       </w:pPr>
+      <w:proofErr w:type="spellStart"/>
       <w:r>
         <w:rPr>
           <w:rFonts w:cs="CMU Serif Roman"/>
         </w:rPr>
-        <w:t xml:space="preserve">Altemeyer, B. (1981). </w:t>
+        <w:t>Altemeyer</w:t>
+      </w:r>
+      <w:proofErr w:type="spellEnd"/>
+      <w:r>
+        <w:rPr>
+          <w:rFonts w:cs="CMU Serif Roman"/>
+        </w:rPr>
+        <w:t xml:space="preserve">, B. (1981). </w:t>
       </w:r>
       <w:r>
         <w:rPr>
@@ -37314,7 +37840,35 @@
         <w:rPr>
           <w:rFonts w:cs="CMU Serif Roman"/>
         </w:rPr>
-        <w:t xml:space="preserve">Asendorpf, J. B., Conner, M., De Fruyt, F., De Houwer, J., Denissen, J. J. A., Fiedler, K., . . . Wicherts, J. M. (2013). Recommendations for increasing replicability in psychology. </w:t>
+        <w:t xml:space="preserve">Asendorpf, J. B., Conner, M., De </w:t>
+      </w:r>
+      <w:proofErr w:type="spellStart"/>
+      <w:r>
+        <w:rPr>
+          <w:rFonts w:cs="CMU Serif Roman"/>
+        </w:rPr>
+        <w:t>Fruyt</w:t>
+      </w:r>
+      <w:proofErr w:type="spellEnd"/>
+      <w:r>
+        <w:rPr>
+          <w:rFonts w:cs="CMU Serif Roman"/>
+        </w:rPr>
+        <w:t xml:space="preserve">, F., De Houwer, J., </w:t>
+      </w:r>
+      <w:proofErr w:type="spellStart"/>
+      <w:r>
+        <w:rPr>
+          <w:rFonts w:cs="CMU Serif Roman"/>
+        </w:rPr>
+        <w:t>Denissen</w:t>
+      </w:r>
+      <w:proofErr w:type="spellEnd"/>
+      <w:r>
+        <w:rPr>
+          <w:rFonts w:cs="CMU Serif Roman"/>
+        </w:rPr>
+        <w:t xml:space="preserve">, J. J. A., Fiedler, K., . . . Wicherts, J. M. (2013). Recommendations for increasing replicability in psychology. </w:t>
       </w:r>
       <w:r>
         <w:rPr>
@@ -37342,7 +37896,21 @@
         <w:rPr>
           <w:rFonts w:cs="CMU Serif Roman"/>
         </w:rPr>
-        <w:t xml:space="preserve">Benjamin, D. J., Berger, J. O., Johannesson, M., Nosek, B. A., Wagenmakers, E.-J., Berk, R., . . . Johnson, V. E. (2018). Redefine statistical significance. </w:t>
+        <w:t xml:space="preserve">Benjamin, D. J., Berger, J. O., </w:t>
+      </w:r>
+      <w:proofErr w:type="spellStart"/>
+      <w:r>
+        <w:rPr>
+          <w:rFonts w:cs="CMU Serif Roman"/>
+        </w:rPr>
+        <w:t>Johannesson</w:t>
+      </w:r>
+      <w:proofErr w:type="spellEnd"/>
+      <w:r>
+        <w:rPr>
+          <w:rFonts w:cs="CMU Serif Roman"/>
+        </w:rPr>
+        <w:t xml:space="preserve">, M., Nosek, B. A., Wagenmakers, E.-J., Berk, R., . . . Johnson, V. E. (2018). Redefine statistical significance. </w:t>
       </w:r>
       <w:r>
         <w:rPr>
@@ -37511,7 +38079,21 @@
         <w:rPr>
           <w:rFonts w:cs="CMU Serif Roman"/>
         </w:rPr>
-        <w:t xml:space="preserve">Cronbach, L. J., &amp; Meehl, P. E. (1955). Construct validity in psychological tests. </w:t>
+        <w:t xml:space="preserve">Cronbach, L. J., &amp; </w:t>
+      </w:r>
+      <w:proofErr w:type="spellStart"/>
+      <w:r>
+        <w:rPr>
+          <w:rFonts w:cs="CMU Serif Roman"/>
+        </w:rPr>
+        <w:t>Meehl</w:t>
+      </w:r>
+      <w:proofErr w:type="spellEnd"/>
+      <w:r>
+        <w:rPr>
+          <w:rFonts w:cs="CMU Serif Roman"/>
+        </w:rPr>
+        <w:t xml:space="preserve">, P. E. (1955). Construct validity in psychological tests. </w:t>
       </w:r>
       <w:r>
         <w:rPr>
@@ -37535,11 +38117,61 @@
           <w:rFonts w:cs="CMU Serif Roman"/>
         </w:rPr>
       </w:pPr>
+      <w:proofErr w:type="spellStart"/>
       <w:r>
         <w:rPr>
           <w:rFonts w:cs="CMU Serif Roman"/>
         </w:rPr>
-        <w:t xml:space="preserve">Dalbert, C., Lipkus, I. M., Sallay, H., &amp; Goch, I. (2001). A just and an unjust world: Structure and validity of different world beliefs. </w:t>
+        <w:t>Dalbert</w:t>
+      </w:r>
+      <w:proofErr w:type="spellEnd"/>
+      <w:r>
+        <w:rPr>
+          <w:rFonts w:cs="CMU Serif Roman"/>
+        </w:rPr>
+        <w:t xml:space="preserve">, C., </w:t>
+      </w:r>
+      <w:proofErr w:type="spellStart"/>
+      <w:r>
+        <w:rPr>
+          <w:rFonts w:cs="CMU Serif Roman"/>
+        </w:rPr>
+        <w:t>Lipkus</w:t>
+      </w:r>
+      <w:proofErr w:type="spellEnd"/>
+      <w:r>
+        <w:rPr>
+          <w:rFonts w:cs="CMU Serif Roman"/>
+        </w:rPr>
+        <w:t xml:space="preserve">, I. M., </w:t>
+      </w:r>
+      <w:proofErr w:type="spellStart"/>
+      <w:r>
+        <w:rPr>
+          <w:rFonts w:cs="CMU Serif Roman"/>
+        </w:rPr>
+        <w:t>Sallay</w:t>
+      </w:r>
+      <w:proofErr w:type="spellEnd"/>
+      <w:r>
+        <w:rPr>
+          <w:rFonts w:cs="CMU Serif Roman"/>
+        </w:rPr>
+        <w:t xml:space="preserve">, H., &amp; </w:t>
+      </w:r>
+      <w:proofErr w:type="spellStart"/>
+      <w:r>
+        <w:rPr>
+          <w:rFonts w:cs="CMU Serif Roman"/>
+        </w:rPr>
+        <w:t>Goch</w:t>
+      </w:r>
+      <w:proofErr w:type="spellEnd"/>
+      <w:r>
+        <w:rPr>
+          <w:rFonts w:cs="CMU Serif Roman"/>
+        </w:rPr>
+        <w:t xml:space="preserve">, I. (2001). A just and an unjust world: Structure and validity of different world beliefs. </w:t>
       </w:r>
       <w:r>
         <w:rPr>
@@ -37582,7 +38214,21 @@
         <w:rPr>
           <w:rFonts w:cs="CMU Serif Roman"/>
         </w:rPr>
-        <w:t>Flake, J. K., &amp; Fried, E. I. (2019). Measurement schmeasurement: Questionable measurement practices and how to avoid them. PsyArXiv. doi:10.31234/osf.io/hs7wm</w:t>
+        <w:t xml:space="preserve">Flake, J. K., &amp; Fried, E. I. (2019). Measurement </w:t>
+      </w:r>
+      <w:proofErr w:type="spellStart"/>
+      <w:r>
+        <w:rPr>
+          <w:rFonts w:cs="CMU Serif Roman"/>
+        </w:rPr>
+        <w:t>schmeasurement</w:t>
+      </w:r>
+      <w:proofErr w:type="spellEnd"/>
+      <w:r>
+        <w:rPr>
+          <w:rFonts w:cs="CMU Serif Roman"/>
+        </w:rPr>
+        <w:t>: Questionable measurement practices and how to avoid them. PsyArXiv. doi:10.31234/osf.io/hs7wm</w:t>
       </w:r>
     </w:p>
     <w:p>
@@ -37597,7 +38243,21 @@
         <w:rPr>
           <w:rFonts w:cs="CMU Serif Roman"/>
         </w:rPr>
-        <w:t xml:space="preserve">Flake, J. K., Pek, J., &amp; Hehman, E. (2017). Construct validation in social and personality research: Current practice and recommendations. </w:t>
+        <w:t xml:space="preserve">Flake, J. K., </w:t>
+      </w:r>
+      <w:proofErr w:type="spellStart"/>
+      <w:r>
+        <w:rPr>
+          <w:rFonts w:cs="CMU Serif Roman"/>
+        </w:rPr>
+        <w:t>Pek</w:t>
+      </w:r>
+      <w:proofErr w:type="spellEnd"/>
+      <w:r>
+        <w:rPr>
+          <w:rFonts w:cs="CMU Serif Roman"/>
+        </w:rPr>
+        <w:t xml:space="preserve">, J., &amp; Hehman, E. (2017). Construct validation in social and personality research: Current practice and recommendations. </w:t>
       </w:r>
       <w:r>
         <w:rPr>
@@ -37625,7 +38285,21 @@
         <w:rPr>
           <w:rFonts w:cs="CMU Serif Roman"/>
         </w:rPr>
-        <w:t>Gelman, A., &amp; Loken, E. (2013). The garden of forking paths: Why multiple comparisons can be a problem, even when there is no “fishing expedition” or “p-hacking” and the research hypothesis was posited ahead of time. Retrieved from osf.io/n3axs/</w:t>
+        <w:t xml:space="preserve">Gelman, A., &amp; </w:t>
+      </w:r>
+      <w:proofErr w:type="spellStart"/>
+      <w:r>
+        <w:rPr>
+          <w:rFonts w:cs="CMU Serif Roman"/>
+        </w:rPr>
+        <w:t>Loken</w:t>
+      </w:r>
+      <w:proofErr w:type="spellEnd"/>
+      <w:r>
+        <w:rPr>
+          <w:rFonts w:cs="CMU Serif Roman"/>
+        </w:rPr>
+        <w:t>, E. (2013). The garden of forking paths: Why multiple comparisons can be a problem, even when there is no “fishing expedition” or “p-hacking” and the research hypothesis was posited ahead of time. Retrieved from osf.io/n3axs/</w:t>
       </w:r>
     </w:p>
     <w:p>
@@ -37696,7 +38370,21 @@
         <w:rPr>
           <w:rFonts w:cs="CMU Serif Roman"/>
         </w:rPr>
-        <w:t xml:space="preserve">Henry, L., &amp; Wickham, H. (2019). purrr: Functional programming tools (R package Version 0.3.3) </w:t>
+        <w:t xml:space="preserve">Henry, L., &amp; Wickham, H. (2019). </w:t>
+      </w:r>
+      <w:proofErr w:type="spellStart"/>
+      <w:r>
+        <w:rPr>
+          <w:rFonts w:cs="CMU Serif Roman"/>
+        </w:rPr>
+        <w:t>purrr</w:t>
+      </w:r>
+      <w:proofErr w:type="spellEnd"/>
+      <w:r>
+        <w:rPr>
+          <w:rFonts w:cs="CMU Serif Roman"/>
+        </w:rPr>
+        <w:t xml:space="preserve">: Functional programming tools (R package Version 0.3.3) </w:t>
       </w:r>
       <w:r>
         <w:rPr>
@@ -37760,7 +38448,21 @@
         <w:rPr>
           <w:rFonts w:cs="CMU Serif Roman"/>
         </w:rPr>
-        <w:t>John, O. P., &amp; Srivastava, S. (1999). The Big Five trait taxonomy: History, measurement, and theoretical perspectives. In L. Pervin &amp; O. John (Eds.), Handbook of personality: Theory and research (2nd ed., Vol. 2, pp. 102–138). New York, NY: Guilford Press.</w:t>
+        <w:t xml:space="preserve">John, O. P., &amp; Srivastava, S. (1999). The Big Five trait taxonomy: History, measurement, and theoretical perspectives. In L. </w:t>
+      </w:r>
+      <w:proofErr w:type="spellStart"/>
+      <w:r>
+        <w:rPr>
+          <w:rFonts w:cs="CMU Serif Roman"/>
+        </w:rPr>
+        <w:t>Pervin</w:t>
+      </w:r>
+      <w:proofErr w:type="spellEnd"/>
+      <w:r>
+        <w:rPr>
+          <w:rFonts w:cs="CMU Serif Roman"/>
+        </w:rPr>
+        <w:t xml:space="preserve"> &amp; O. John (Eds.), Handbook of personality: Theory and research (2nd ed., Vol. 2, pp. 102–138). New York, NY: Guilford Press.</w:t>
       </w:r>
     </w:p>
     <w:p>
@@ -37775,7 +38477,49 @@
         <w:rPr>
           <w:rFonts w:cs="CMU Serif Roman"/>
         </w:rPr>
-        <w:t>Jorgensen, T. D., Pornprasertmanit, S., Schoemann, A. M., Rosseel, Y., Miller, P., Quick, C., . . . Mansolf, M. (2019). semTools: Useful tools for structural equation modeling (R package Version 0.5-2) [Computer software]. Retrieved from https://CRAN.R-project.org/package=semTools</w:t>
+        <w:t xml:space="preserve">Jorgensen, T. D., </w:t>
+      </w:r>
+      <w:proofErr w:type="spellStart"/>
+      <w:r>
+        <w:rPr>
+          <w:rFonts w:cs="CMU Serif Roman"/>
+        </w:rPr>
+        <w:t>Pornprasertmanit</w:t>
+      </w:r>
+      <w:proofErr w:type="spellEnd"/>
+      <w:r>
+        <w:rPr>
+          <w:rFonts w:cs="CMU Serif Roman"/>
+        </w:rPr>
+        <w:t xml:space="preserve">, S., </w:t>
+      </w:r>
+      <w:proofErr w:type="spellStart"/>
+      <w:r>
+        <w:rPr>
+          <w:rFonts w:cs="CMU Serif Roman"/>
+        </w:rPr>
+        <w:t>Schoemann</w:t>
+      </w:r>
+      <w:proofErr w:type="spellEnd"/>
+      <w:r>
+        <w:rPr>
+          <w:rFonts w:cs="CMU Serif Roman"/>
+        </w:rPr>
+        <w:t xml:space="preserve">, A. M., Rosseel, Y., Miller, P., Quick, C., . . . </w:t>
+      </w:r>
+      <w:proofErr w:type="spellStart"/>
+      <w:r>
+        <w:rPr>
+          <w:rFonts w:cs="CMU Serif Roman"/>
+        </w:rPr>
+        <w:t>Mansolf</w:t>
+      </w:r>
+      <w:proofErr w:type="spellEnd"/>
+      <w:r>
+        <w:rPr>
+          <w:rFonts w:cs="CMU Serif Roman"/>
+        </w:rPr>
+        <w:t>, M. (2019). semTools: Useful tools for structural equation modeling (R package Version 0.5-2) [Computer software]. Retrieved from https://CRAN.R-project.org/package=semTools</w:t>
       </w:r>
     </w:p>
     <w:p>
@@ -37818,7 +38562,21 @@
         <w:rPr>
           <w:rFonts w:cs="CMU Serif Roman"/>
         </w:rPr>
-        <w:t>Kuhn, M., Chow, F., &amp; Wickham, H. (2019). rsample: General resampling infrastructure (R package Version 0.0.5) [Computer software]. Retrieved from https://CRAN.R-project.org/package=rsample</w:t>
+        <w:t xml:space="preserve">Kuhn, M., Chow, F., &amp; Wickham, H. (2019). </w:t>
+      </w:r>
+      <w:proofErr w:type="spellStart"/>
+      <w:r>
+        <w:rPr>
+          <w:rFonts w:cs="CMU Serif Roman"/>
+        </w:rPr>
+        <w:t>rsample</w:t>
+      </w:r>
+      <w:proofErr w:type="spellEnd"/>
+      <w:r>
+        <w:rPr>
+          <w:rFonts w:cs="CMU Serif Roman"/>
+        </w:rPr>
+        <w:t>: General resampling infrastructure (R package Version 0.0.5) [Computer software]. Retrieved from https://CRAN.R-project.org/package=rsample</w:t>
       </w:r>
     </w:p>
     <w:p>
@@ -37833,7 +38591,63 @@
         <w:rPr>
           <w:rFonts w:cs="CMU Serif Roman"/>
         </w:rPr>
-        <w:t xml:space="preserve">Lakens, D., Adolfi, F. G., Albers, C. J., Anvari, F., Apps, M. A. J., Argamon, S. E., . . . Zwaan, R. A. (2018). Justify your alpha. </w:t>
+        <w:t xml:space="preserve">Lakens, D., </w:t>
+      </w:r>
+      <w:proofErr w:type="spellStart"/>
+      <w:r>
+        <w:rPr>
+          <w:rFonts w:cs="CMU Serif Roman"/>
+        </w:rPr>
+        <w:t>Adolfi</w:t>
+      </w:r>
+      <w:proofErr w:type="spellEnd"/>
+      <w:r>
+        <w:rPr>
+          <w:rFonts w:cs="CMU Serif Roman"/>
+        </w:rPr>
+        <w:t xml:space="preserve">, F. G., Albers, C. J., </w:t>
+      </w:r>
+      <w:proofErr w:type="spellStart"/>
+      <w:r>
+        <w:rPr>
+          <w:rFonts w:cs="CMU Serif Roman"/>
+        </w:rPr>
+        <w:t>Anvari</w:t>
+      </w:r>
+      <w:proofErr w:type="spellEnd"/>
+      <w:r>
+        <w:rPr>
+          <w:rFonts w:cs="CMU Serif Roman"/>
+        </w:rPr>
+        <w:t xml:space="preserve">, F., Apps, M. A. J., </w:t>
+      </w:r>
+      <w:proofErr w:type="spellStart"/>
+      <w:r>
+        <w:rPr>
+          <w:rFonts w:cs="CMU Serif Roman"/>
+        </w:rPr>
+        <w:t>Argamon</w:t>
+      </w:r>
+      <w:proofErr w:type="spellEnd"/>
+      <w:r>
+        <w:rPr>
+          <w:rFonts w:cs="CMU Serif Roman"/>
+        </w:rPr>
+        <w:t xml:space="preserve">, S. E., . . . </w:t>
+      </w:r>
+      <w:proofErr w:type="spellStart"/>
+      <w:r>
+        <w:rPr>
+          <w:rFonts w:cs="CMU Serif Roman"/>
+        </w:rPr>
+        <w:t>Zwaan</w:t>
+      </w:r>
+      <w:proofErr w:type="spellEnd"/>
+      <w:r>
+        <w:rPr>
+          <w:rFonts w:cs="CMU Serif Roman"/>
+        </w:rPr>
+        <w:t xml:space="preserve">, R. A. (2018). Justify your alpha. </w:t>
       </w:r>
       <w:r>
         <w:rPr>
@@ -37861,7 +38675,21 @@
         <w:rPr>
           <w:rFonts w:cs="CMU Serif Roman"/>
         </w:rPr>
-        <w:t xml:space="preserve">LeBel, E. P., &amp; Peters, K. R. (2011). Fearing the future of empirical psychology: Bem’s (2011) evidence of psi as a case study of deficiencies in modal research practice. </w:t>
+        <w:t xml:space="preserve">LeBel, E. P., &amp; Peters, K. R. (2011). Fearing the future of empirical psychology: </w:t>
+      </w:r>
+      <w:proofErr w:type="spellStart"/>
+      <w:r>
+        <w:rPr>
+          <w:rFonts w:cs="CMU Serif Roman"/>
+        </w:rPr>
+        <w:t>Bem’s</w:t>
+      </w:r>
+      <w:proofErr w:type="spellEnd"/>
+      <w:r>
+        <w:rPr>
+          <w:rFonts w:cs="CMU Serif Roman"/>
+        </w:rPr>
+        <w:t xml:space="preserve"> (2011) evidence of psi as a case study of deficiencies in modal research practice. </w:t>
       </w:r>
       <w:r>
         <w:rPr>
@@ -37928,11 +38756,19 @@
           <w:rFonts w:cs="CMU Serif Roman"/>
         </w:rPr>
       </w:pPr>
+      <w:proofErr w:type="spellStart"/>
       <w:r>
         <w:rPr>
           <w:rFonts w:cs="CMU Serif Roman"/>
         </w:rPr>
-        <w:t xml:space="preserve">Loevinger, J. (1957). Objective tests as instruments of psychological theory. </w:t>
+        <w:t>Loevinger</w:t>
+      </w:r>
+      <w:proofErr w:type="spellEnd"/>
+      <w:r>
+        <w:rPr>
+          <w:rFonts w:cs="CMU Serif Roman"/>
+        </w:rPr>
+        <w:t xml:space="preserve">, J. (1957). Objective tests as instruments of psychological theory. </w:t>
       </w:r>
       <w:r>
         <w:rPr>
@@ -37976,7 +38812,21 @@
         <w:rPr>
           <w:rFonts w:cs="CMU Serif Roman"/>
         </w:rPr>
-        <w:t xml:space="preserve">Meade, A. W., Johnson, E. C., &amp; Braddy, P. W. (2008). Power and sensitivity of alternative fit indices in tests of measurement invariance. </w:t>
+        <w:t xml:space="preserve">Meade, A. W., Johnson, E. C., &amp; </w:t>
+      </w:r>
+      <w:proofErr w:type="spellStart"/>
+      <w:r>
+        <w:rPr>
+          <w:rFonts w:cs="CMU Serif Roman"/>
+        </w:rPr>
+        <w:t>Braddy</w:t>
+      </w:r>
+      <w:proofErr w:type="spellEnd"/>
+      <w:r>
+        <w:rPr>
+          <w:rFonts w:cs="CMU Serif Roman"/>
+        </w:rPr>
+        <w:t xml:space="preserve">, P. W. (2008). Power and sensitivity of alternative fit indices in tests of measurement invariance. </w:t>
       </w:r>
       <w:r>
         <w:rPr>
@@ -38004,7 +38854,35 @@
         <w:rPr>
           <w:rFonts w:cs="CMU Serif Roman"/>
         </w:rPr>
-        <w:t xml:space="preserve">Mullen, S. P., Gothe, N. P., &amp; McAuley, E. (2013). Evaluation of the factor structure of the Rosenberg Self-Esteem Scale in older adults. </w:t>
+        <w:t xml:space="preserve">Mullen, S. P., </w:t>
+      </w:r>
+      <w:proofErr w:type="spellStart"/>
+      <w:r>
+        <w:rPr>
+          <w:rFonts w:cs="CMU Serif Roman"/>
+        </w:rPr>
+        <w:t>Gothe</w:t>
+      </w:r>
+      <w:proofErr w:type="spellEnd"/>
+      <w:r>
+        <w:rPr>
+          <w:rFonts w:cs="CMU Serif Roman"/>
+        </w:rPr>
+        <w:t xml:space="preserve">, N. P., &amp; </w:t>
+      </w:r>
+      <w:proofErr w:type="spellStart"/>
+      <w:r>
+        <w:rPr>
+          <w:rFonts w:cs="CMU Serif Roman"/>
+        </w:rPr>
+        <w:t>McAuley</w:t>
+      </w:r>
+      <w:proofErr w:type="spellEnd"/>
+      <w:r>
+        <w:rPr>
+          <w:rFonts w:cs="CMU Serif Roman"/>
+        </w:rPr>
+        <w:t xml:space="preserve">, E. (2013). Evaluation of the factor structure of the Rosenberg Self-Esteem Scale in older adults. </w:t>
       </w:r>
       <w:r>
         <w:rPr>
@@ -38032,7 +38910,35 @@
         <w:rPr>
           <w:rFonts w:cs="CMU Serif Roman"/>
         </w:rPr>
-        <w:t xml:space="preserve">Munafò, M. R., Nosek, B. A., Bishop, D. V. M., Button, K. S., Chambers, C. D., Percie du Sert, N., . . . Ioannidis, J. P. A. (2017). A manifesto for reproducible science. </w:t>
+        <w:t xml:space="preserve">Munafò, M. R., Nosek, B. A., Bishop, D. V. M., Button, K. S., Chambers, C. D., </w:t>
+      </w:r>
+      <w:proofErr w:type="spellStart"/>
+      <w:r>
+        <w:rPr>
+          <w:rFonts w:cs="CMU Serif Roman"/>
+        </w:rPr>
+        <w:t>Percie</w:t>
+      </w:r>
+      <w:proofErr w:type="spellEnd"/>
+      <w:r>
+        <w:rPr>
+          <w:rFonts w:cs="CMU Serif Roman"/>
+        </w:rPr>
+        <w:t xml:space="preserve"> du </w:t>
+      </w:r>
+      <w:proofErr w:type="spellStart"/>
+      <w:r>
+        <w:rPr>
+          <w:rFonts w:cs="CMU Serif Roman"/>
+        </w:rPr>
+        <w:t>Sert</w:t>
+      </w:r>
+      <w:proofErr w:type="spellEnd"/>
+      <w:r>
+        <w:rPr>
+          <w:rFonts w:cs="CMU Serif Roman"/>
+        </w:rPr>
+        <w:t xml:space="preserve">, N., . . . Ioannidis, J. P. A. (2017). A manifesto for reproducible science. </w:t>
       </w:r>
       <w:r>
         <w:rPr>
@@ -38056,11 +38962,19 @@
           <w:rFonts w:cs="CMU Serif Roman"/>
         </w:rPr>
       </w:pPr>
+      <w:proofErr w:type="spellStart"/>
       <w:r>
         <w:rPr>
           <w:rFonts w:cs="CMU Serif Roman"/>
         </w:rPr>
-        <w:t xml:space="preserve">Neuberg, S. L., &amp; Newsom, J. T. (1993). Personal need for structure: Individual differences in the desire for simpler structure. </w:t>
+        <w:t>Neuberg</w:t>
+      </w:r>
+      <w:proofErr w:type="spellEnd"/>
+      <w:r>
+        <w:rPr>
+          <w:rFonts w:cs="CMU Serif Roman"/>
+        </w:rPr>
+        <w:t xml:space="preserve">, S. L., &amp; Newsom, J. T. (1993). Personal need for structure: Individual differences in the desire for simpler structure. </w:t>
       </w:r>
       <w:r>
         <w:rPr>
@@ -38088,7 +39002,21 @@
         <w:rPr>
           <w:rFonts w:cs="CMU Serif Roman"/>
         </w:rPr>
-        <w:t xml:space="preserve">Nosek, B. A. (2012). Intuitions about controllability of feelings, thoughts, and behaviors. Retrieved from osf.io/puwyq </w:t>
+        <w:t>Nosek, B. A. (2012). Intuitions about controllability of feelings, thoughts, and behaviors. Retrieved from osf.io/</w:t>
+      </w:r>
+      <w:proofErr w:type="spellStart"/>
+      <w:r>
+        <w:rPr>
+          <w:rFonts w:cs="CMU Serif Roman"/>
+        </w:rPr>
+        <w:t>puwyq</w:t>
+      </w:r>
+      <w:proofErr w:type="spellEnd"/>
+      <w:r>
+        <w:rPr>
+          <w:rFonts w:cs="CMU Serif Roman"/>
+        </w:rPr>
+        <w:t xml:space="preserve"> </w:t>
       </w:r>
     </w:p>
     <w:p>
@@ -38127,11 +39055,61 @@
           <w:rFonts w:cs="CMU Serif Roman"/>
         </w:rPr>
       </w:pPr>
+      <w:proofErr w:type="spellStart"/>
       <w:r>
         <w:rPr>
           <w:rFonts w:cs="CMU Serif Roman"/>
         </w:rPr>
-        <w:t>Nowok, B., Raab, G. M., Snoke, J., &amp; Dibben, C. (2019). synthpop: Generating synthetic versions of sensitive microdata for statistical disclosure control (R package Version 1.5-1) [Computer software]. Retrieved from https://CRAN.R-project.org/package=synthpop</w:t>
+        <w:t>Nowok</w:t>
+      </w:r>
+      <w:proofErr w:type="spellEnd"/>
+      <w:r>
+        <w:rPr>
+          <w:rFonts w:cs="CMU Serif Roman"/>
+        </w:rPr>
+        <w:t xml:space="preserve">, B., </w:t>
+      </w:r>
+      <w:proofErr w:type="spellStart"/>
+      <w:r>
+        <w:rPr>
+          <w:rFonts w:cs="CMU Serif Roman"/>
+        </w:rPr>
+        <w:t>Raab</w:t>
+      </w:r>
+      <w:proofErr w:type="spellEnd"/>
+      <w:r>
+        <w:rPr>
+          <w:rFonts w:cs="CMU Serif Roman"/>
+        </w:rPr>
+        <w:t xml:space="preserve">, G. M., </w:t>
+      </w:r>
+      <w:proofErr w:type="spellStart"/>
+      <w:r>
+        <w:rPr>
+          <w:rFonts w:cs="CMU Serif Roman"/>
+        </w:rPr>
+        <w:t>Snoke</w:t>
+      </w:r>
+      <w:proofErr w:type="spellEnd"/>
+      <w:r>
+        <w:rPr>
+          <w:rFonts w:cs="CMU Serif Roman"/>
+        </w:rPr>
+        <w:t xml:space="preserve">, J., &amp; Dibben, C. (2019). </w:t>
+      </w:r>
+      <w:proofErr w:type="spellStart"/>
+      <w:r>
+        <w:rPr>
+          <w:rFonts w:cs="CMU Serif Roman"/>
+        </w:rPr>
+        <w:t>synthpop</w:t>
+      </w:r>
+      <w:proofErr w:type="spellEnd"/>
+      <w:r>
+        <w:rPr>
+          <w:rFonts w:cs="CMU Serif Roman"/>
+        </w:rPr>
+        <w:t>: Generating synthetic versions of sensitive microdata for statistical disclosure control (R package Version 1.5-1) [Computer software]. Retrieved from https://CRAN.R-project.org/package=synthpop</w:t>
       </w:r>
     </w:p>
     <w:p>
@@ -38161,7 +39139,21 @@
         <w:rPr>
           <w:rFonts w:cs="CMU Serif Roman"/>
         </w:rPr>
-        <w:t xml:space="preserve">Nye, C. D., &amp; Drasgow, F. (2011). Effect size indices for analyses of measurement equivalence: Understanding the practical importance of differences between groups. </w:t>
+        <w:t xml:space="preserve">Nye, C. D., &amp; </w:t>
+      </w:r>
+      <w:proofErr w:type="spellStart"/>
+      <w:r>
+        <w:rPr>
+          <w:rFonts w:cs="CMU Serif Roman"/>
+        </w:rPr>
+        <w:t>Drasgow</w:t>
+      </w:r>
+      <w:proofErr w:type="spellEnd"/>
+      <w:r>
+        <w:rPr>
+          <w:rFonts w:cs="CMU Serif Roman"/>
+        </w:rPr>
+        <w:t xml:space="preserve">, F. (2011). Effect size indices for analyses of measurement equivalence: Understanding the practical importance of differences between groups. </w:t>
       </w:r>
       <w:r>
         <w:rPr>
@@ -38217,7 +39209,21 @@
         <w:rPr>
           <w:rFonts w:cs="CMU Serif Roman"/>
         </w:rPr>
-        <w:t xml:space="preserve">Parsons, S., Kruijt, A.-W., &amp; Fox, E. (2019). Psychological science needs a standard practice of reporting the reliability of cognitive-behavioral measurements. </w:t>
+        <w:t xml:space="preserve">Parsons, S., </w:t>
+      </w:r>
+      <w:proofErr w:type="spellStart"/>
+      <w:r>
+        <w:rPr>
+          <w:rFonts w:cs="CMU Serif Roman"/>
+        </w:rPr>
+        <w:t>Kruijt</w:t>
+      </w:r>
+      <w:proofErr w:type="spellEnd"/>
+      <w:r>
+        <w:rPr>
+          <w:rFonts w:cs="CMU Serif Roman"/>
+        </w:rPr>
+        <w:t xml:space="preserve">, A.-W., &amp; Fox, E. (2019). Psychological science needs a standard practice of reporting the reliability of cognitive-behavioral measurements. </w:t>
       </w:r>
       <w:r>
         <w:rPr>
@@ -38241,11 +39247,19 @@
           <w:rFonts w:cs="CMU Serif Roman"/>
         </w:rPr>
       </w:pPr>
+      <w:proofErr w:type="spellStart"/>
       <w:r>
         <w:rPr>
           <w:rFonts w:cs="CMU Serif Roman"/>
         </w:rPr>
-        <w:t xml:space="preserve">Paulhus, D. (1983). Sphere-specific measures of perceived control. </w:t>
+        <w:t>Paulhus</w:t>
+      </w:r>
+      <w:proofErr w:type="spellEnd"/>
+      <w:r>
+        <w:rPr>
+          <w:rFonts w:cs="CMU Serif Roman"/>
+        </w:rPr>
+        <w:t xml:space="preserve">, D. (1983). Sphere-specific measures of perceived control. </w:t>
       </w:r>
       <w:r>
         <w:rPr>
@@ -38276,11 +39290,19 @@
           <w:rFonts w:cs="CMU Serif Roman"/>
         </w:rPr>
       </w:pPr>
+      <w:proofErr w:type="spellStart"/>
       <w:r>
         <w:rPr>
           <w:rFonts w:cs="CMU Serif Roman"/>
         </w:rPr>
-        <w:t>Paulhus, D. (1988). Assessing self-deception and impression management in self-reports: The Balanced Inventory of Desirable Responding. Unpublished manuscript, Department of Psychology, University of British Columbia, Vancouver, Canada.</w:t>
+        <w:t>Paulhus</w:t>
+      </w:r>
+      <w:proofErr w:type="spellEnd"/>
+      <w:r>
+        <w:rPr>
+          <w:rFonts w:cs="CMU Serif Roman"/>
+        </w:rPr>
+        <w:t>, D. (1988). Assessing self-deception and impression management in self-reports: The Balanced Inventory of Desirable Responding. Unpublished manuscript, Department of Psychology, University of British Columbia, Vancouver, Canada.</w:t>
       </w:r>
     </w:p>
     <w:p>
@@ -38291,11 +39313,47 @@
           <w:rFonts w:cs="CMU Serif Roman"/>
         </w:rPr>
       </w:pPr>
+      <w:proofErr w:type="spellStart"/>
       <w:r>
         <w:rPr>
           <w:rFonts w:cs="CMU Serif Roman"/>
         </w:rPr>
-        <w:t xml:space="preserve">Pratto, F., Sidanius, J., Stallworth, L. M., &amp; Malle, B. F. (1994). Social dominance orientation: A personality variable predicting social and political attitudes. </w:t>
+        <w:t>Pratto</w:t>
+      </w:r>
+      <w:proofErr w:type="spellEnd"/>
+      <w:r>
+        <w:rPr>
+          <w:rFonts w:cs="CMU Serif Roman"/>
+        </w:rPr>
+        <w:t xml:space="preserve">, F., </w:t>
+      </w:r>
+      <w:proofErr w:type="spellStart"/>
+      <w:r>
+        <w:rPr>
+          <w:rFonts w:cs="CMU Serif Roman"/>
+        </w:rPr>
+        <w:t>Sidanius</w:t>
+      </w:r>
+      <w:proofErr w:type="spellEnd"/>
+      <w:r>
+        <w:rPr>
+          <w:rFonts w:cs="CMU Serif Roman"/>
+        </w:rPr>
+        <w:t xml:space="preserve">, J., Stallworth, L. M., &amp; </w:t>
+      </w:r>
+      <w:proofErr w:type="spellStart"/>
+      <w:r>
+        <w:rPr>
+          <w:rFonts w:cs="CMU Serif Roman"/>
+        </w:rPr>
+        <w:t>Malle</w:t>
+      </w:r>
+      <w:proofErr w:type="spellEnd"/>
+      <w:r>
+        <w:rPr>
+          <w:rFonts w:cs="CMU Serif Roman"/>
+        </w:rPr>
+        <w:t xml:space="preserve">, B. F. (1994). Social dominance orientation: A personality variable predicting social and political attitudes. </w:t>
       </w:r>
       <w:r>
         <w:rPr>
@@ -38405,7 +39463,21 @@
         <w:rPr>
           <w:rFonts w:cs="CMU Serif Roman"/>
         </w:rPr>
-        <w:t>Robinson, J. P., Shaver, P. R., &amp; Wrightsman, L. S. (Eds.). (1991). Measures of personality and social psychological attitudes. San Diego, CA: Academic Press.</w:t>
+        <w:t xml:space="preserve">Robinson, J. P., Shaver, P. R., &amp; </w:t>
+      </w:r>
+      <w:proofErr w:type="spellStart"/>
+      <w:r>
+        <w:rPr>
+          <w:rFonts w:cs="CMU Serif Roman"/>
+        </w:rPr>
+        <w:t>Wrightsman</w:t>
+      </w:r>
+      <w:proofErr w:type="spellEnd"/>
+      <w:r>
+        <w:rPr>
+          <w:rFonts w:cs="CMU Serif Roman"/>
+        </w:rPr>
+        <w:t>, L. S. (Eds.). (1991). Measures of personality and social psychological attitudes. San Diego, CA: Academic Press.</w:t>
       </w:r>
     </w:p>
     <w:p>
@@ -38491,7 +39563,21 @@
         <w:rPr>
           <w:rFonts w:cs="CMU Serif Roman"/>
         </w:rPr>
-        <w:t xml:space="preserve">Salerno, L., Ingoglia, S., &amp; Lo Coco, G. (2017). Competing factor structures of the Rosenberg Self-Esteem Scale (RSES) and its measurement invariance across clinical and non-clinical samples. </w:t>
+        <w:t xml:space="preserve">Salerno, L., </w:t>
+      </w:r>
+      <w:proofErr w:type="spellStart"/>
+      <w:r>
+        <w:rPr>
+          <w:rFonts w:cs="CMU Serif Roman"/>
+        </w:rPr>
+        <w:t>Ingoglia</w:t>
+      </w:r>
+      <w:proofErr w:type="spellEnd"/>
+      <w:r>
+        <w:rPr>
+          <w:rFonts w:cs="CMU Serif Roman"/>
+        </w:rPr>
+        <w:t xml:space="preserve">, S., &amp; Lo Coco, G. (2017). Competing factor structures of the Rosenberg Self-Esteem Scale (RSES) and its measurement invariance across clinical and non-clinical samples. </w:t>
       </w:r>
       <w:r>
         <w:rPr>
@@ -38515,11 +39601,33 @@
           <w:rFonts w:cs="CMU Serif Roman"/>
         </w:rPr>
       </w:pPr>
+      <w:proofErr w:type="spellStart"/>
       <w:r>
         <w:rPr>
           <w:rFonts w:cs="CMU Serif Roman"/>
         </w:rPr>
-        <w:t xml:space="preserve">Sassenberg, K., &amp; Ditrich, L. (2019). Research in social psychology changed between 2011 and 2016: Larger sample sizes, more self-report measures, and more online studies. </w:t>
+        <w:t>Sassenberg</w:t>
+      </w:r>
+      <w:proofErr w:type="spellEnd"/>
+      <w:r>
+        <w:rPr>
+          <w:rFonts w:cs="CMU Serif Roman"/>
+        </w:rPr>
+        <w:t xml:space="preserve">, K., &amp; </w:t>
+      </w:r>
+      <w:proofErr w:type="spellStart"/>
+      <w:r>
+        <w:rPr>
+          <w:rFonts w:cs="CMU Serif Roman"/>
+        </w:rPr>
+        <w:t>Ditrich</w:t>
+      </w:r>
+      <w:proofErr w:type="spellEnd"/>
+      <w:r>
+        <w:rPr>
+          <w:rFonts w:cs="CMU Serif Roman"/>
+        </w:rPr>
+        <w:t xml:space="preserve">, L. (2019). Research in social psychology changed between 2011 and 2016: Larger sample sizes, more self-report measures, and more online studies. </w:t>
       </w:r>
       <w:r>
         <w:rPr>
@@ -38572,18 +39680,35 @@
           <w:rFonts w:cs="CMU Serif Roman"/>
         </w:rPr>
       </w:pPr>
+      <w:proofErr w:type="spellStart"/>
       <w:r>
         <w:rPr>
           <w:rFonts w:cs="CMU Serif Roman"/>
         </w:rPr>
-        <w:t xml:space="preserve">Sijtsma, K. (2009). On the use, the misuse, and the very limited usefulness of Cronbach’s alpha. </w:t>
-      </w:r>
+        <w:t>Sijtsma</w:t>
+      </w:r>
+      <w:proofErr w:type="spellEnd"/>
+      <w:r>
+        <w:rPr>
+          <w:rFonts w:cs="CMU Serif Roman"/>
+        </w:rPr>
+        <w:t xml:space="preserve">, K. (2009). On the use, the misuse, and the very limited usefulness of Cronbach’s alpha. </w:t>
+      </w:r>
+      <w:proofErr w:type="spellStart"/>
       <w:r>
         <w:rPr>
           <w:rFonts w:cs="CMU Serif Roman"/>
           <w:i/>
         </w:rPr>
-        <w:t>Psychometrika, 74,</w:t>
+        <w:t>Psychometrika</w:t>
+      </w:r>
+      <w:proofErr w:type="spellEnd"/>
+      <w:r>
+        <w:rPr>
+          <w:rFonts w:cs="CMU Serif Roman"/>
+          <w:i/>
+        </w:rPr>
+        <w:t>, 74,</w:t>
       </w:r>
       <w:r>
         <w:rPr>
@@ -38671,11 +39796,33 @@
           <w:rFonts w:cs="CMU Serif Roman"/>
         </w:rPr>
       </w:pPr>
+      <w:proofErr w:type="spellStart"/>
       <w:r>
         <w:rPr>
           <w:rFonts w:cs="CMU Serif Roman"/>
         </w:rPr>
-        <w:t xml:space="preserve">Stöber, J., Dette, D. E., &amp; Musch, J. (2002). Comparing continuous and dichotomous scoring of the Balanced Inventory of Desirable Responding. </w:t>
+        <w:t>Stöber</w:t>
+      </w:r>
+      <w:proofErr w:type="spellEnd"/>
+      <w:r>
+        <w:rPr>
+          <w:rFonts w:cs="CMU Serif Roman"/>
+        </w:rPr>
+        <w:t xml:space="preserve">, J., </w:t>
+      </w:r>
+      <w:proofErr w:type="spellStart"/>
+      <w:r>
+        <w:rPr>
+          <w:rFonts w:cs="CMU Serif Roman"/>
+        </w:rPr>
+        <w:t>Dette</w:t>
+      </w:r>
+      <w:proofErr w:type="spellEnd"/>
+      <w:r>
+        <w:rPr>
+          <w:rFonts w:cs="CMU Serif Roman"/>
+        </w:rPr>
+        <w:t xml:space="preserve">, D. E., &amp; Musch, J. (2002). Comparing continuous and dichotomous scoring of the Balanced Inventory of Desirable Responding. </w:t>
       </w:r>
       <w:r>
         <w:rPr>
@@ -38731,7 +39878,21 @@
         <w:rPr>
           <w:rFonts w:cs="CMU Serif Roman"/>
         </w:rPr>
-        <w:t xml:space="preserve">Tay, L., &amp; Jebb, A. T. (2018). Establishing construct continua in construct validation: The process of continuum specification. </w:t>
+        <w:t xml:space="preserve">Tay, L., &amp; </w:t>
+      </w:r>
+      <w:proofErr w:type="spellStart"/>
+      <w:r>
+        <w:rPr>
+          <w:rFonts w:cs="CMU Serif Roman"/>
+        </w:rPr>
+        <w:t>Jebb</w:t>
+      </w:r>
+      <w:proofErr w:type="spellEnd"/>
+      <w:r>
+        <w:rPr>
+          <w:rFonts w:cs="CMU Serif Roman"/>
+        </w:rPr>
+        <w:t xml:space="preserve">, A. T. (2018). Establishing construct continua in construct validation: The process of continuum specification. </w:t>
       </w:r>
       <w:r>
         <w:rPr>
@@ -38787,7 +39948,35 @@
         <w:rPr>
           <w:rFonts w:cs="CMU Serif Roman"/>
         </w:rPr>
-        <w:t xml:space="preserve">Uhlmann, E. L., Brescoll, V., &amp; Machery, E. (2010). The motives underlying stereotype-based discrimination against members of stigmatized groups. </w:t>
+        <w:t xml:space="preserve">Uhlmann, E. L., </w:t>
+      </w:r>
+      <w:proofErr w:type="spellStart"/>
+      <w:r>
+        <w:rPr>
+          <w:rFonts w:cs="CMU Serif Roman"/>
+        </w:rPr>
+        <w:t>Brescoll</w:t>
+      </w:r>
+      <w:proofErr w:type="spellEnd"/>
+      <w:r>
+        <w:rPr>
+          <w:rFonts w:cs="CMU Serif Roman"/>
+        </w:rPr>
+        <w:t xml:space="preserve">, V., &amp; </w:t>
+      </w:r>
+      <w:proofErr w:type="spellStart"/>
+      <w:r>
+        <w:rPr>
+          <w:rFonts w:cs="CMU Serif Roman"/>
+        </w:rPr>
+        <w:t>Machery</w:t>
+      </w:r>
+      <w:proofErr w:type="spellEnd"/>
+      <w:r>
+        <w:rPr>
+          <w:rFonts w:cs="CMU Serif Roman"/>
+        </w:rPr>
+        <w:t xml:space="preserve">, E. (2010). The motives underlying stereotype-based discrimination against members of stigmatized groups. </w:t>
       </w:r>
       <w:r>
         <w:rPr>
@@ -38871,7 +40060,21 @@
         <w:rPr>
           <w:rFonts w:cs="CMU Serif Roman"/>
         </w:rPr>
-        <w:t xml:space="preserve">Webster, D. M., &amp; Kruglanski, A. W. (1994). Individual differences in need for cognitive closure. </w:t>
+        <w:t xml:space="preserve">Webster, D. M., &amp; </w:t>
+      </w:r>
+      <w:proofErr w:type="spellStart"/>
+      <w:r>
+        <w:rPr>
+          <w:rFonts w:cs="CMU Serif Roman"/>
+        </w:rPr>
+        <w:t>Kruglanski</w:t>
+      </w:r>
+      <w:proofErr w:type="spellEnd"/>
+      <w:r>
+        <w:rPr>
+          <w:rFonts w:cs="CMU Serif Roman"/>
+        </w:rPr>
+        <w:t xml:space="preserve">, A. W. (1994). Individual differences in need for cognitive closure. </w:t>
       </w:r>
       <w:r>
         <w:rPr>
@@ -40617,7 +41820,7 @@
 </file>
 
 <file path=customXml/itemProps1.xml><?xml version="1.0" encoding="utf-8"?>
-<ds:datastoreItem xmlns:ds="http://schemas.openxmlformats.org/officeDocument/2006/customXml" ds:itemID="{BB22976A-2409-CE4C-BA7B-9DFCA64918AE}">
+<ds:datastoreItem xmlns:ds="http://schemas.openxmlformats.org/officeDocument/2006/customXml" ds:itemID="{ACBE08FF-AD1C-FA4A-8DA0-B34948D7F52F}">
   <ds:schemaRefs>
     <ds:schemaRef ds:uri="http://schemas.openxmlformats.org/officeDocument/2006/bibliography"/>
   </ds:schemaRefs>

</xml_diff>